<commit_message>
slides and text for week 12
</commit_message>
<xml_diff>
--- a/12-design-tuning/chapter-10-functionality-completeness-balance.docx
+++ b/12-design-tuning/chapter-10-functionality-completeness-balance.docx
@@ -496,7 +496,39 @@
           <w:rtl/>
         </w:rPr>
         <w:lastRenderedPageBreak/>
-        <w:t>האם האלמנטים הפורמליים עובדים יחד גם במצב בסיסי זה? האם יעד הניסיון שלך מתחיל לקרום עור וגידים? האם יש התחלה, אמצע וסוף לחוויה? האם השחקנים יכולים להגיע למטרה? האם הם עוסקים באתגר שעיצבת והאם הם נהנים מאותו אתגר? האם יש ניצוץ למשחק שלך? האם כדאי לך להמשיך ברעיון זה, או שהגיע הזמן לחזור ללוח השרטוט?</w:t>
+        <w:t xml:space="preserve">האם </w:t>
+      </w:r>
+      <w:r>
+        <w:rPr>
+          <w:rFonts w:asciiTheme="minorBidi" w:eastAsia="Times New Roman" w:hAnsiTheme="minorBidi" w:hint="cs"/>
+          <w:color w:val="222222"/>
+          <w:rtl/>
+        </w:rPr>
+        <w:t>הרכיבים הרשמיים עובדים</w:t>
+      </w:r>
+      <w:r>
+        <w:rPr>
+          <w:rFonts w:asciiTheme="minorBidi" w:eastAsia="Times New Roman" w:hAnsiTheme="minorBidi"/>
+          <w:color w:val="222222"/>
+          <w:rtl/>
+        </w:rPr>
+        <w:t xml:space="preserve"> יחד גם במצב בסיסי זה? האם יעד </w:t>
+      </w:r>
+      <w:r>
+        <w:rPr>
+          <w:rFonts w:asciiTheme="minorBidi" w:eastAsia="Times New Roman" w:hAnsiTheme="minorBidi" w:hint="cs"/>
+          <w:color w:val="222222"/>
+          <w:rtl/>
+        </w:rPr>
+        <w:t>חוויית-השחקן</w:t>
+      </w:r>
+      <w:r>
+        <w:rPr>
+          <w:rFonts w:asciiTheme="minorBidi" w:eastAsia="Times New Roman" w:hAnsiTheme="minorBidi"/>
+          <w:color w:val="222222"/>
+          <w:rtl/>
+        </w:rPr>
+        <w:t xml:space="preserve"> שלך מתחיל לקרום עור וגידים? האם יש התחלה, אמצע וסוף לחוויה? האם השחקנים יכולים להגיע למטרה? האם הם עוסקים באתגר שעיצבת והאם הם נהנים מאותו אתגר? האם יש ניצוץ למשחק שלך? האם כדאי לך להמשיך ברעיון זה, או שהגיע הזמן לחזור ללוח השרטוט?</w:t>
       </w:r>
     </w:p>
     <w:p>
@@ -2566,7 +2598,7 @@
     <w:p>
       <w:pPr>
         <w:rPr>
-          <w:rFonts w:asciiTheme="minorBidi" w:eastAsia="Times New Roman" w:hAnsiTheme="minorBidi" w:hint="cs"/>
+          <w:rFonts w:asciiTheme="minorBidi" w:eastAsia="Times New Roman" w:hAnsiTheme="minorBidi"/>
           <w:b/>
           <w:bCs/>
           <w:color w:val="222222"/>
@@ -3010,7 +3042,6 @@
       <w:pPr>
         <w:pStyle w:val="Heading3"/>
         <w:rPr>
-          <w:rFonts w:hint="cs"/>
           <w:rtl/>
         </w:rPr>
       </w:pPr>
@@ -3499,6 +3530,37 @@
           <w:rtl/>
         </w:rPr>
         <w:t xml:space="preserve"> ***</w:t>
+      </w:r>
+      <w:r>
+        <w:rPr>
+          <w:rFonts w:asciiTheme="minorBidi" w:eastAsia="Times New Roman" w:hAnsiTheme="minorBidi" w:hint="cs"/>
+          <w:i/>
+          <w:iCs/>
+          <w:color w:val="222222"/>
+          <w:rtl/>
+        </w:rPr>
+        <w:t xml:space="preserve">  </w:t>
+      </w:r>
+      <w:hyperlink r:id="rId9" w:history="1">
+        <w:r>
+          <w:rPr>
+            <w:rStyle w:val="Hyperlink"/>
+            <w:rFonts w:asciiTheme="minorBidi" w:eastAsia="Times New Roman" w:hAnsiTheme="minorBidi"/>
+            <w:i/>
+            <w:iCs/>
+          </w:rPr>
+          <w:t>https://www.youtube.com/watch?v=-N2fqCQ32SE</w:t>
+        </w:r>
+      </w:hyperlink>
+      <w:r>
+        <w:rPr>
+          <w:rFonts w:asciiTheme="minorBidi" w:eastAsia="Times New Roman" w:hAnsiTheme="minorBidi" w:hint="cs"/>
+          <w:i/>
+          <w:iCs/>
+          <w:color w:val="222222"/>
+          <w:rtl/>
+        </w:rPr>
+        <w:t xml:space="preserve"> </w:t>
       </w:r>
       <w:r>
         <w:rPr>
@@ -3572,18 +3634,34 @@
     <w:p>
       <w:pPr>
         <w:rPr>
+          <w:rFonts w:asciiTheme="minorBidi" w:hAnsiTheme="minorBidi" w:hint="cs"/>
+          <w:color w:val="222222"/>
+          <w:rtl/>
+        </w:rPr>
+      </w:pPr>
+      <w:r>
+        <w:rPr>
           <w:rFonts w:asciiTheme="minorBidi" w:hAnsiTheme="minorBidi"/>
           <w:color w:val="222222"/>
           <w:rtl/>
         </w:rPr>
-      </w:pPr>
+        <w:t>דוגמא נוספת מגיעה מ</w:t>
+      </w:r>
+      <w:r>
+        <w:rPr>
+          <w:rFonts w:asciiTheme="minorBidi" w:hAnsiTheme="minorBidi" w:hint="cs"/>
+          <w:color w:val="222222"/>
+          <w:rtl/>
+        </w:rPr>
+        <w:t>ה</w:t>
+      </w:r>
       <w:r>
         <w:rPr>
           <w:rFonts w:asciiTheme="minorBidi" w:hAnsiTheme="minorBidi"/>
           <w:color w:val="222222"/>
           <w:rtl/>
         </w:rPr>
-        <w:t>דוגמא נוספת מגיעה מ</w:t>
+        <w:t xml:space="preserve">משחק הקלאסי של אטארי, אסטרואידים. המשחק הזה היה להיט כשהוא שוחרר בשנת 1979. במשחק זה אתה שולט בחללית ועליך לפוצץ את דרכך </w:t>
       </w:r>
       <w:r>
         <w:rPr>
@@ -3591,7 +3669,7 @@
           <w:color w:val="222222"/>
           <w:rtl/>
         </w:rPr>
-        <w:t>ה</w:t>
+        <w:t>ב</w:t>
       </w:r>
       <w:r>
         <w:rPr>
@@ -3599,7 +3677,7 @@
           <w:color w:val="222222"/>
           <w:rtl/>
         </w:rPr>
-        <w:t>משחק הקלאסי של אטארי, אסטרואידים. המשחק הזה היה להיט כשהוא שוחרר בשנת 1979. במשחק זה אתה שולט בחללית ועליך לפוצץ את דרכך משדה של אסטרואידים צפים, וגם אתה יורה בצלוחיות מעופפות שמגיעות על המסך כדי לירות בך. מהנדסים באט</w:t>
+        <w:t>שדה של אסטרואידים צפים, וגם אתה יורה בצלוחיות מעופפות שמגיעות על המסך כדי לירות בך. מהנדסים באט</w:t>
       </w:r>
       <w:r>
         <w:rPr>
@@ -3679,7 +3757,16 @@
           <w:color w:val="222222"/>
           <w:rtl/>
         </w:rPr>
-        <w:t>. למעשה, השחקנים שחקו במשחק וכשלוח התוצאות של אסטרואידים הגיע לשיא של 99,990 נקודות, התוצאה</w:t>
+        <w:t xml:space="preserve">. למעשה, השחקנים שחקו במשחק </w:t>
+      </w:r>
+      <w:r>
+        <w:rPr>
+          <w:rFonts w:asciiTheme="minorBidi" w:hAnsiTheme="minorBidi"/>
+          <w:color w:val="222222"/>
+          <w:rtl/>
+        </w:rPr>
+        <w:lastRenderedPageBreak/>
+        <w:t>וכשלוח התוצאות של אסטרואידים הגיע לשיא של 99,990 נקודות, התוצאה</w:t>
       </w:r>
       <w:r>
         <w:rPr>
@@ -3695,16 +3782,7 @@
           <w:color w:val="222222"/>
           <w:rtl/>
         </w:rPr>
-        <w:t xml:space="preserve">. המהנדסים של אטארי היו </w:t>
-      </w:r>
-      <w:r>
-        <w:rPr>
-          <w:rFonts w:asciiTheme="minorBidi" w:hAnsiTheme="minorBidi"/>
-          <w:color w:val="222222"/>
-          <w:rtl/>
-        </w:rPr>
-        <w:lastRenderedPageBreak/>
-        <w:t>המומים.</w:t>
+        <w:t>. המהנדסים של אטארי היו המומים.</w:t>
       </w:r>
       <w:r>
         <w:rPr>
@@ -3833,15 +3911,48 @@
           <w:color w:val="222222"/>
           <w:rtl/>
         </w:rPr>
-        <w:t>(*** דרוש סרטון / מאמר ***)</w:t>
-      </w:r>
-      <w:r>
-        <w:rPr>
-          <w:rFonts w:asciiTheme="minorBidi" w:hAnsiTheme="minorBidi"/>
-          <w:color w:val="222222"/>
-          <w:rtl/>
-        </w:rPr>
-        <w:t>.</w:t>
+        <w:t xml:space="preserve">( </w:t>
+      </w:r>
+      <w:hyperlink r:id="rId10" w:history="1">
+        <w:r>
+          <w:rPr>
+            <w:rStyle w:val="Hyperlink"/>
+            <w:rFonts w:asciiTheme="minorBidi" w:hAnsiTheme="minorBidi"/>
+            <w:i/>
+            <w:iCs/>
+          </w:rPr>
+          <w:t>https://www.youtube.com/watch?v=XcOkmKweb9c</w:t>
+        </w:r>
+      </w:hyperlink>
+      <w:r>
+        <w:rPr>
+          <w:rFonts w:asciiTheme="minorBidi" w:hAnsiTheme="minorBidi" w:hint="cs"/>
+          <w:i/>
+          <w:iCs/>
+          <w:color w:val="222222"/>
+          <w:rtl/>
+        </w:rPr>
+        <w:t xml:space="preserve"> </w:t>
+      </w:r>
+      <w:r>
+        <w:rPr>
+          <w:rFonts w:asciiTheme="minorBidi" w:hAnsiTheme="minorBidi" w:hint="cs"/>
+          <w:i/>
+          <w:iCs/>
+          <w:color w:val="222222"/>
+          <w:rtl/>
+        </w:rPr>
+        <w:t>*** דרוש מאמר ***</w:t>
+      </w:r>
+      <w:r>
+        <w:rPr>
+          <w:rFonts w:asciiTheme="minorBidi" w:hAnsiTheme="minorBidi" w:hint="cs"/>
+          <w:i/>
+          <w:iCs/>
+          <w:color w:val="222222"/>
+          <w:rtl/>
+        </w:rPr>
+        <w:t>)</w:t>
       </w:r>
     </w:p>
     <w:p>
@@ -4747,7 +4858,7 @@
           <w:color w:val="222222"/>
           <w:rtl/>
         </w:rPr>
-        <w:t xml:space="preserve"> היה משחק שהתמודד עם אותה בעיה אך מצא לה פתרון יצירתי, המעצבים יצרו מערכת אמונים ואחווה. כששחקן חדש הגיע לעולם, הייתה לו האפשרות להישבע אמונים לדמות של שחקן אחר. בתמורה, השחקן החדש עשוי לקבל הגנה או אפילו כסף ונשק מהשחקן המנוסה, שהוגדר כ"מנהיג "שלו. מאותה נקודה ואילך, חלק מנקודות הניסיון של השחקן החדש יעבור למנהיג שלו. באופן דומה, נתח מנקודות </w:t>
+        <w:t xml:space="preserve"> היה משחק שהתמודד עם אותה בעיה אך מצא לה פתרון יצירתי, המעצבים יצרו מערכת אמונים ואחווה. כששחקן חדש הגיע לעולם, הייתה לו האפשרות להישבע אמונים לדמות של שחקן אחר. בתמורה, השחקן החדש עשוי לקבל הגנה או אפילו כסף ונשק מהשחקן המנוסה, שהוגדר כ"מנהיג "שלו. </w:t>
       </w:r>
       <w:r>
         <w:rPr>
@@ -4756,7 +4867,7 @@
           <w:rtl/>
         </w:rPr>
         <w:lastRenderedPageBreak/>
-        <w:t xml:space="preserve">הניסיון של המנהיג היה עובר לדמות העוקבת (אם הייתה לה אחת) וכן הלאה. זה יצר מבנה פירמידה מועיל הדדית שעזר להגן על שחקנים. בנוסף, לשחקנים הייתה אפשרות להצטרף לאחווה. נקודות ניסיון שנוצרו בזמן שהשחקנים היו באחווה הופצו ברחבי הקבוצה. אנשים בקבוצה קיבלו נתח מהנקודות בהתבסס על רמת הניסיון שלהם. לדוגמה, דמות ברמה השלישית קיבלה נתח גדול יותר מהנקודות שנוצרו על ידי האחווה מאשר דמות ברמה השנייה, וכו '. </w:t>
+        <w:t xml:space="preserve">מאותה נקודה ואילך, חלק מנקודות הניסיון של השחקן החדש יעבור למנהיג שלו. באופן דומה, נתח מנקודות הניסיון של המנהיג היה עובר לדמות העוקבת (אם הייתה לה אחת) וכן הלאה. זה יצר מבנה פירמידה מועיל הדדית שעזר להגן על שחקנים. בנוסף, לשחקנים הייתה אפשרות להצטרף לאחווה. נקודות ניסיון שנוצרו בזמן שהשחקנים היו באחווה הופצו ברחבי הקבוצה. אנשים בקבוצה קיבלו נתח מהנקודות בהתבסס על רמת הניסיון שלהם. לדוגמה, דמות ברמה השלישית קיבלה נתח גדול יותר מהנקודות שנוצרו על ידי האחווה מאשר דמות ברמה השנייה, וכו '. </w:t>
       </w:r>
       <w:r>
         <w:rPr>
@@ -5376,7 +5487,7 @@
           <w:color w:val="222222"/>
           <w:rtl/>
         </w:rPr>
-        <w:t xml:space="preserve">האפשר, מצא בודקים שנהנים </w:t>
+        <w:t xml:space="preserve">אפשר, מצא בודקים שנהנים </w:t>
       </w:r>
       <w:r>
         <w:rPr>
@@ -6312,15 +6423,7 @@
           <w:color w:val="222222"/>
           <w:rtl/>
         </w:rPr>
-        <w:t xml:space="preserve">אילו </w:t>
-      </w:r>
-      <w:r>
-        <w:rPr>
-          <w:rFonts w:asciiTheme="minorBidi" w:eastAsia="Times New Roman" w:hAnsiTheme="minorBidi" w:hint="cs"/>
-          <w:color w:val="222222"/>
-          <w:rtl/>
-        </w:rPr>
-        <w:t xml:space="preserve">היית מתחיל </w:t>
+        <w:t xml:space="preserve">אילו היית מתחיל </w:t>
       </w:r>
       <w:r>
         <w:rPr>
@@ -6443,23 +6546,7 @@
           <w:rtl/>
         </w:rPr>
         <w:lastRenderedPageBreak/>
-        <w:t>דוגמה נוספת:</w:t>
-      </w:r>
-      <w:r>
-        <w:rPr>
-          <w:rFonts w:asciiTheme="minorBidi" w:eastAsia="Times New Roman" w:hAnsiTheme="minorBidi" w:hint="cs"/>
-          <w:color w:val="222222"/>
-          <w:rtl/>
-        </w:rPr>
-        <w:t xml:space="preserve"> במשחק "ארבע בשורה" יש 7*6 ריבועים בלוח המשחק, ו-21 יחידות מכל צבע. אם תשנה את גודל הלוח ל  8*6, תצטרך שיהיו לך 24  יחידות מכל צבע, כדי שהשחקנים יוכלו למלא את הלוח. שינוי במשתנה אחד דורש שינוי במשתנה אחר</w:t>
-      </w:r>
-      <w:r>
-        <w:rPr>
-          <w:rFonts w:asciiTheme="minorBidi" w:eastAsia="Times New Roman" w:hAnsiTheme="minorBidi" w:hint="cs"/>
-          <w:color w:val="222222"/>
-          <w:rtl/>
-        </w:rPr>
-        <w:t xml:space="preserve">. </w:t>
+        <w:t xml:space="preserve">דוגמה נוספת: במשחק "ארבע בשורה" יש 7*6 ריבועים בלוח המשחק, ו-21 יחידות מכל צבע. אם תשנה את גודל הלוח ל  8*6, תצטרך שיהיו לך 24  יחידות מכל צבע, כדי שהשחקנים יוכלו למלא את הלוח. שינוי במשתנה אחד דורש שינוי במשתנה אחר. </w:t>
       </w:r>
       <w:r>
         <w:rPr>
@@ -6619,13 +6706,21 @@
     <w:p>
       <w:pPr>
         <w:pStyle w:val="Heading3"/>
+        <w:rPr>
+          <w:i/>
+          <w:iCs/>
+          <w:rtl/>
+        </w:rPr>
+      </w:pPr>
+      <w:r>
         <w:rPr>
           <w:rFonts w:hint="cs"/>
           <w:i/>
           <w:iCs/>
           <w:rtl/>
         </w:rPr>
-      </w:pPr>
+        <w:t>פעולות המחזקות את החזקים</w:t>
+      </w:r>
       <w:r>
         <w:rPr>
           <w:rFonts w:hint="cs"/>
@@ -6633,7 +6728,14 @@
           <w:iCs/>
           <w:rtl/>
         </w:rPr>
-        <w:t>פעולות המחזקות את החזקים</w:t>
+        <w:t xml:space="preserve"> (</w:t>
+      </w:r>
+      <w:r>
+        <w:rPr>
+          <w:i/>
+          <w:iCs/>
+        </w:rPr>
+        <w:t>reinforcing relationships</w:t>
       </w:r>
       <w:r>
         <w:rPr>
@@ -6642,23 +6744,949 @@
           <w:iCs/>
           <w:rtl/>
         </w:rPr>
-        <w:t xml:space="preserve"> (</w:t>
-      </w:r>
-      <w:r>
+        <w:t>)</w:t>
+      </w:r>
+    </w:p>
+    <w:p>
+      <w:pPr>
+        <w:rPr>
+          <w:rFonts w:asciiTheme="minorBidi" w:eastAsia="Times New Roman" w:hAnsiTheme="minorBidi"/>
+          <w:color w:val="222222"/>
+          <w:rtl/>
+        </w:rPr>
+      </w:pPr>
+      <w:r>
+        <w:rPr>
+          <w:rFonts w:asciiTheme="minorBidi" w:eastAsia="Times New Roman" w:hAnsiTheme="minorBidi"/>
+          <w:color w:val="222222"/>
+          <w:rtl/>
+        </w:rPr>
+        <w:t xml:space="preserve">אם שחקן </w:t>
+      </w:r>
+      <w:r>
+        <w:rPr>
+          <w:rFonts w:asciiTheme="minorBidi" w:eastAsia="Times New Roman" w:hAnsiTheme="minorBidi" w:hint="cs"/>
+          <w:color w:val="222222"/>
+          <w:rtl/>
+        </w:rPr>
+        <w:t xml:space="preserve">הקולע לסל מקבל </w:t>
+      </w:r>
+      <w:r>
+        <w:rPr>
+          <w:rFonts w:asciiTheme="minorBidi" w:eastAsia="Times New Roman" w:hAnsiTheme="minorBidi"/>
+          <w:color w:val="222222"/>
+          <w:rtl/>
+        </w:rPr>
+        <w:t>תור נוסף, היתרון שלו</w:t>
+      </w:r>
+      <w:r>
+        <w:rPr>
+          <w:rFonts w:asciiTheme="minorBidi" w:eastAsia="Times New Roman" w:hAnsiTheme="minorBidi" w:hint="cs"/>
+          <w:color w:val="222222"/>
+          <w:rtl/>
+        </w:rPr>
+        <w:t xml:space="preserve"> מתחזק, ונוצר </w:t>
+      </w:r>
+      <w:r>
+        <w:rPr>
+          <w:rFonts w:asciiTheme="minorBidi" w:eastAsia="Times New Roman" w:hAnsiTheme="minorBidi"/>
+          <w:color w:val="222222"/>
+          <w:rtl/>
+        </w:rPr>
+        <w:t xml:space="preserve">מעגל </w:t>
+      </w:r>
+      <w:r>
+        <w:rPr>
+          <w:rFonts w:asciiTheme="minorBidi" w:eastAsia="Times New Roman" w:hAnsiTheme="minorBidi" w:hint="cs"/>
+          <w:color w:val="222222"/>
+          <w:rtl/>
+        </w:rPr>
+        <w:t xml:space="preserve">המחזק </w:t>
+      </w:r>
+      <w:r>
+        <w:rPr>
+          <w:rFonts w:asciiTheme="minorBidi" w:eastAsia="Times New Roman" w:hAnsiTheme="minorBidi"/>
+          <w:color w:val="222222"/>
+          <w:rtl/>
+        </w:rPr>
+        <w:t>שוב ושוב את השחקן החזק יותר</w:t>
+      </w:r>
+      <w:r>
+        <w:rPr>
+          <w:rFonts w:asciiTheme="minorBidi" w:eastAsia="Times New Roman" w:hAnsiTheme="minorBidi" w:hint="cs"/>
+          <w:color w:val="222222"/>
+          <w:rtl/>
+        </w:rPr>
+        <w:t>,</w:t>
+      </w:r>
+      <w:r>
+        <w:rPr>
+          <w:rFonts w:asciiTheme="minorBidi" w:eastAsia="Times New Roman" w:hAnsiTheme="minorBidi"/>
+          <w:color w:val="222222"/>
+          <w:rtl/>
+        </w:rPr>
+        <w:t xml:space="preserve"> עד שהמשחק מסתיים</w:t>
+      </w:r>
+      <w:r>
+        <w:rPr>
+          <w:rFonts w:asciiTheme="minorBidi" w:eastAsia="Times New Roman" w:hAnsiTheme="minorBidi" w:hint="cs"/>
+          <w:color w:val="222222"/>
+          <w:rtl/>
+        </w:rPr>
+        <w:t xml:space="preserve"> כשאותו ה</w:t>
+      </w:r>
+      <w:r>
+        <w:rPr>
+          <w:rFonts w:asciiTheme="minorBidi" w:eastAsia="Times New Roman" w:hAnsiTheme="minorBidi"/>
+          <w:color w:val="222222"/>
+          <w:rtl/>
+        </w:rPr>
+        <w:t xml:space="preserve">שחקן מנצח. בעיה </w:t>
+      </w:r>
+      <w:r>
+        <w:rPr>
+          <w:rFonts w:asciiTheme="minorBidi" w:eastAsia="Times New Roman" w:hAnsiTheme="minorBidi" w:hint="cs"/>
+          <w:color w:val="222222"/>
+          <w:rtl/>
+        </w:rPr>
+        <w:t xml:space="preserve">מסוג זה </w:t>
+      </w:r>
+      <w:r>
+        <w:rPr>
+          <w:rFonts w:asciiTheme="minorBidi" w:eastAsia="Times New Roman" w:hAnsiTheme="minorBidi"/>
+          <w:color w:val="222222"/>
+          <w:rtl/>
+        </w:rPr>
+        <w:t>עשוי</w:t>
+      </w:r>
+      <w:r>
+        <w:rPr>
+          <w:rFonts w:asciiTheme="minorBidi" w:eastAsia="Times New Roman" w:hAnsiTheme="minorBidi" w:hint="cs"/>
+          <w:color w:val="222222"/>
+          <w:rtl/>
+        </w:rPr>
+        <w:t>ה</w:t>
+      </w:r>
+      <w:r>
+        <w:rPr>
+          <w:rFonts w:asciiTheme="minorBidi" w:eastAsia="Times New Roman" w:hAnsiTheme="minorBidi"/>
+          <w:color w:val="222222"/>
+          <w:rtl/>
+        </w:rPr>
+        <w:t xml:space="preserve"> להיפתר על ידי </w:t>
+      </w:r>
+      <w:r>
+        <w:rPr>
+          <w:rFonts w:asciiTheme="minorBidi" w:eastAsia="Times New Roman" w:hAnsiTheme="minorBidi" w:hint="cs"/>
+          <w:color w:val="222222"/>
+          <w:rtl/>
+        </w:rPr>
+        <w:t xml:space="preserve">פעולות המחזקות דווקא את החלשים </w:t>
+      </w:r>
+      <w:r>
+        <w:rPr>
+          <w:rFonts w:asciiTheme="minorBidi" w:eastAsia="Times New Roman" w:hAnsiTheme="minorBidi"/>
+          <w:color w:val="222222"/>
+          <w:rtl/>
+        </w:rPr>
+        <w:t>–</w:t>
+      </w:r>
+      <w:r>
+        <w:rPr>
+          <w:rFonts w:asciiTheme="minorBidi" w:eastAsia="Times New Roman" w:hAnsiTheme="minorBidi" w:hint="cs"/>
+          <w:color w:val="222222"/>
+          <w:rtl/>
+        </w:rPr>
+        <w:t xml:space="preserve"> ומאזנות </w:t>
+      </w:r>
+      <w:r>
+        <w:rPr>
+          <w:rFonts w:asciiTheme="minorBidi" w:eastAsia="Times New Roman" w:hAnsiTheme="minorBidi"/>
+          <w:color w:val="222222"/>
+          <w:rtl/>
+        </w:rPr>
+        <w:t>את הכוח בצורה הוגנת יותר</w:t>
+      </w:r>
+      <w:r>
+        <w:rPr>
+          <w:rFonts w:asciiTheme="minorBidi" w:eastAsia="Times New Roman" w:hAnsiTheme="minorBidi" w:hint="cs"/>
+          <w:color w:val="222222"/>
+          <w:rtl/>
+        </w:rPr>
+        <w:t xml:space="preserve">.  </w:t>
+      </w:r>
+      <w:r>
+        <w:rPr>
+          <w:rFonts w:asciiTheme="minorBidi" w:eastAsia="Times New Roman" w:hAnsiTheme="minorBidi"/>
+          <w:color w:val="222222"/>
+          <w:rtl/>
+        </w:rPr>
+        <w:t xml:space="preserve">לדוגמה, </w:t>
+      </w:r>
+      <w:r>
+        <w:rPr>
+          <w:rFonts w:asciiTheme="minorBidi" w:eastAsia="Times New Roman" w:hAnsiTheme="minorBidi" w:hint="cs"/>
+          <w:color w:val="222222"/>
+          <w:rtl/>
+        </w:rPr>
+        <w:t xml:space="preserve">כששחקן קולע לסל, </w:t>
+      </w:r>
+      <w:r>
+        <w:rPr>
+          <w:rFonts w:asciiTheme="minorBidi" w:eastAsia="Times New Roman" w:hAnsiTheme="minorBidi"/>
+          <w:color w:val="222222"/>
+          <w:rtl/>
+        </w:rPr>
+        <w:t xml:space="preserve">התור מועבר לשחקן השני ומאזן את ההשפעה של יתרון הנקודה. </w:t>
+      </w:r>
+      <w:r>
+        <w:rPr>
+          <w:rFonts w:asciiTheme="minorBidi" w:eastAsia="Times New Roman" w:hAnsiTheme="minorBidi" w:hint="cs"/>
+          <w:color w:val="222222"/>
+          <w:rtl/>
+        </w:rPr>
+        <w:t xml:space="preserve">  </w:t>
+      </w:r>
+      <w:r>
+        <w:rPr>
+          <w:rFonts w:asciiTheme="minorBidi" w:eastAsia="Times New Roman" w:hAnsiTheme="minorBidi" w:hint="cs"/>
+          <w:color w:val="222222"/>
+          <w:rtl/>
+        </w:rPr>
+        <w:t xml:space="preserve">המטרה היא </w:t>
+      </w:r>
+      <w:r>
+        <w:rPr>
+          <w:rFonts w:asciiTheme="minorBidi" w:eastAsia="Times New Roman" w:hAnsiTheme="minorBidi"/>
+          <w:color w:val="222222"/>
+          <w:rtl/>
+        </w:rPr>
+        <w:t xml:space="preserve">למנוע מהשחקן החזק לצבור יותר מדי כוח מהצלחה יחידה. במקום זאת </w:t>
+      </w:r>
+      <w:r>
+        <w:rPr>
+          <w:rFonts w:asciiTheme="minorBidi" w:eastAsia="Times New Roman" w:hAnsiTheme="minorBidi" w:hint="cs"/>
+          <w:color w:val="222222"/>
+          <w:rtl/>
+        </w:rPr>
+        <w:t xml:space="preserve">הוא יקבל </w:t>
+      </w:r>
+      <w:r>
+        <w:rPr>
+          <w:rFonts w:asciiTheme="minorBidi" w:eastAsia="Times New Roman" w:hAnsiTheme="minorBidi"/>
+          <w:color w:val="222222"/>
+          <w:rtl/>
+        </w:rPr>
+        <w:t xml:space="preserve">בונוס קטן, זמני, שלא </w:t>
+      </w:r>
+      <w:r>
+        <w:rPr>
+          <w:rFonts w:asciiTheme="minorBidi" w:eastAsia="Times New Roman" w:hAnsiTheme="minorBidi" w:hint="cs"/>
+          <w:color w:val="222222"/>
+          <w:rtl/>
+        </w:rPr>
+        <w:t>י</w:t>
+      </w:r>
+      <w:r>
+        <w:rPr>
+          <w:rFonts w:asciiTheme="minorBidi" w:eastAsia="Times New Roman" w:hAnsiTheme="minorBidi"/>
+          <w:color w:val="222222"/>
+          <w:rtl/>
+        </w:rPr>
+        <w:t>וציא את המשחק מאיזון</w:t>
+      </w:r>
+      <w:r>
+        <w:rPr>
+          <w:rFonts w:asciiTheme="minorBidi" w:eastAsia="Times New Roman" w:hAnsiTheme="minorBidi" w:hint="cs"/>
+          <w:color w:val="222222"/>
+          <w:rtl/>
+        </w:rPr>
+        <w:t xml:space="preserve"> לטווח ארוך</w:t>
+      </w:r>
+      <w:r>
+        <w:rPr>
+          <w:rFonts w:asciiTheme="minorBidi" w:eastAsia="Times New Roman" w:hAnsiTheme="minorBidi"/>
+          <w:color w:val="222222"/>
+          <w:rtl/>
+        </w:rPr>
+        <w:t xml:space="preserve">. במשחקים </w:t>
+      </w:r>
+      <w:r>
+        <w:rPr>
+          <w:rFonts w:asciiTheme="minorBidi" w:eastAsia="Times New Roman" w:hAnsiTheme="minorBidi" w:hint="cs"/>
+          <w:color w:val="222222"/>
+          <w:rtl/>
+        </w:rPr>
+        <w:t xml:space="preserve">שיש בהם כמה תורות, </w:t>
+      </w:r>
+      <w:r>
+        <w:rPr>
+          <w:rFonts w:asciiTheme="minorBidi" w:eastAsia="Times New Roman" w:hAnsiTheme="minorBidi"/>
+          <w:color w:val="222222"/>
+          <w:rtl/>
+        </w:rPr>
+        <w:t xml:space="preserve">מעצבים עשויים לגרום למנצח לשלם מחיר </w:t>
+      </w:r>
+      <w:r>
+        <w:rPr>
+          <w:rFonts w:asciiTheme="minorBidi" w:eastAsia="Times New Roman" w:hAnsiTheme="minorBidi" w:hint="cs"/>
+          <w:color w:val="222222"/>
+          <w:rtl/>
+        </w:rPr>
+        <w:t xml:space="preserve">על החזקת </w:t>
+      </w:r>
+      <w:r>
+        <w:rPr>
+          <w:rFonts w:asciiTheme="minorBidi" w:eastAsia="Times New Roman" w:hAnsiTheme="minorBidi"/>
+          <w:color w:val="222222"/>
+          <w:rtl/>
+        </w:rPr>
+        <w:t xml:space="preserve">עמדה </w:t>
+      </w:r>
+      <w:r>
+        <w:rPr>
+          <w:rFonts w:asciiTheme="minorBidi" w:eastAsia="Times New Roman" w:hAnsiTheme="minorBidi" w:hint="cs"/>
+          <w:color w:val="222222"/>
+          <w:rtl/>
+        </w:rPr>
+        <w:t xml:space="preserve">עם חשיבות </w:t>
+      </w:r>
+      <w:r>
+        <w:rPr>
+          <w:rFonts w:asciiTheme="minorBidi" w:eastAsia="Times New Roman" w:hAnsiTheme="minorBidi"/>
+          <w:color w:val="222222"/>
+          <w:rtl/>
+        </w:rPr>
+        <w:t>אסטרטגית. זה נוטה לאזן בין הרווחים, להגביר את המתח ולספק למפסיד סיכוי לחזור</w:t>
+      </w:r>
+      <w:r>
+        <w:rPr>
+          <w:rFonts w:asciiTheme="minorBidi" w:eastAsia="Times New Roman" w:hAnsiTheme="minorBidi" w:hint="cs"/>
+          <w:color w:val="222222"/>
+          <w:rtl/>
+        </w:rPr>
+        <w:t xml:space="preserve"> לתמונה</w:t>
+      </w:r>
+      <w:r>
+        <w:rPr>
+          <w:rFonts w:asciiTheme="minorBidi" w:eastAsia="Times New Roman" w:hAnsiTheme="minorBidi"/>
+          <w:color w:val="222222"/>
+          <w:rtl/>
+        </w:rPr>
+        <w:t xml:space="preserve">. </w:t>
+      </w:r>
+    </w:p>
+    <w:p>
+      <w:pPr>
+        <w:rPr>
+          <w:rFonts w:asciiTheme="minorBidi" w:eastAsia="Times New Roman" w:hAnsiTheme="minorBidi"/>
+          <w:color w:val="222222"/>
+          <w:rtl/>
+        </w:rPr>
+      </w:pPr>
+      <w:r>
+        <w:rPr>
+          <w:rFonts w:asciiTheme="minorBidi" w:eastAsia="Times New Roman" w:hAnsiTheme="minorBidi"/>
+          <w:color w:val="222222"/>
+          <w:rtl/>
+        </w:rPr>
+        <w:t xml:space="preserve">טכניקות אחרות </w:t>
+      </w:r>
+      <w:r>
+        <w:rPr>
+          <w:rFonts w:asciiTheme="minorBidi" w:eastAsia="Times New Roman" w:hAnsiTheme="minorBidi" w:hint="cs"/>
+          <w:color w:val="222222"/>
+          <w:rtl/>
+        </w:rPr>
+        <w:t>הן להוסיף אקראיות</w:t>
+      </w:r>
+      <w:r>
+        <w:rPr>
+          <w:rFonts w:asciiTheme="minorBidi" w:eastAsia="Times New Roman" w:hAnsiTheme="minorBidi"/>
+          <w:color w:val="222222"/>
+          <w:rtl/>
+        </w:rPr>
+        <w:t xml:space="preserve">, </w:t>
+      </w:r>
+      <w:r>
+        <w:rPr>
+          <w:rFonts w:asciiTheme="minorBidi" w:eastAsia="Times New Roman" w:hAnsiTheme="minorBidi" w:hint="cs"/>
+          <w:color w:val="222222"/>
+          <w:rtl/>
+        </w:rPr>
+        <w:t xml:space="preserve">העשויה לשנות </w:t>
+      </w:r>
+      <w:r>
+        <w:rPr>
+          <w:rFonts w:asciiTheme="minorBidi" w:eastAsia="Times New Roman" w:hAnsiTheme="minorBidi"/>
+          <w:color w:val="222222"/>
+          <w:rtl/>
+        </w:rPr>
+        <w:t xml:space="preserve">את יחסי הכוחות. </w:t>
+      </w:r>
+      <w:r>
+        <w:rPr>
+          <w:rFonts w:asciiTheme="minorBidi" w:eastAsia="Times New Roman" w:hAnsiTheme="minorBidi" w:hint="cs"/>
+          <w:color w:val="222222"/>
+          <w:rtl/>
+        </w:rPr>
+        <w:t xml:space="preserve">לדוגמה, אסון טבע.  אפשר גם </w:t>
+      </w:r>
+      <w:r>
+        <w:rPr>
+          <w:rFonts w:asciiTheme="minorBidi" w:eastAsia="Times New Roman" w:hAnsiTheme="minorBidi"/>
+          <w:color w:val="222222"/>
+          <w:rtl/>
+        </w:rPr>
+        <w:t xml:space="preserve">לאפשר לשחקנים החלשים להתאגד יחד כדי להילחם </w:t>
+      </w:r>
+      <w:r>
+        <w:rPr>
+          <w:rFonts w:asciiTheme="minorBidi" w:eastAsia="Times New Roman" w:hAnsiTheme="minorBidi" w:hint="cs"/>
+          <w:color w:val="222222"/>
+          <w:rtl/>
+        </w:rPr>
+        <w:t xml:space="preserve">בשחקן החזק, או להכניס אויב חיצוני. </w:t>
+      </w:r>
+      <w:r>
+        <w:rPr>
+          <w:rFonts w:asciiTheme="minorBidi" w:eastAsia="Times New Roman" w:hAnsiTheme="minorBidi" w:hint="cs"/>
+          <w:color w:val="222222"/>
+          <w:rtl/>
+        </w:rPr>
+        <w:t xml:space="preserve"> </w:t>
+      </w:r>
+      <w:r>
+        <w:rPr>
+          <w:rFonts w:asciiTheme="minorBidi" w:eastAsia="Times New Roman" w:hAnsiTheme="minorBidi"/>
+          <w:color w:val="222222"/>
+          <w:rtl/>
+        </w:rPr>
+        <w:t xml:space="preserve">המטרה היא לשמור על </w:t>
+      </w:r>
+      <w:r>
+        <w:rPr>
+          <w:rFonts w:asciiTheme="minorBidi" w:eastAsia="Times New Roman" w:hAnsiTheme="minorBidi" w:hint="cs"/>
+          <w:color w:val="222222"/>
+          <w:rtl/>
+        </w:rPr>
+        <w:t xml:space="preserve">איזון </w:t>
+      </w:r>
+      <w:r>
+        <w:rPr>
+          <w:rFonts w:asciiTheme="minorBidi" w:eastAsia="Times New Roman" w:hAnsiTheme="minorBidi"/>
+          <w:color w:val="222222"/>
+          <w:rtl/>
+        </w:rPr>
+        <w:t xml:space="preserve">בלי לגרום </w:t>
+      </w:r>
+      <w:r>
+        <w:rPr>
+          <w:rFonts w:asciiTheme="minorBidi" w:eastAsia="Times New Roman" w:hAnsiTheme="minorBidi" w:hint="cs"/>
+          <w:color w:val="222222"/>
+          <w:rtl/>
+        </w:rPr>
+        <w:t>ל</w:t>
+      </w:r>
+      <w:r>
+        <w:rPr>
+          <w:rFonts w:asciiTheme="minorBidi" w:eastAsia="Times New Roman" w:hAnsiTheme="minorBidi"/>
+          <w:color w:val="222222"/>
+          <w:rtl/>
+        </w:rPr>
+        <w:t xml:space="preserve">קיפאון. זו </w:t>
+      </w:r>
+      <w:r>
+        <w:rPr>
+          <w:rFonts w:asciiTheme="minorBidi" w:eastAsia="Times New Roman" w:hAnsiTheme="minorBidi" w:hint="cs"/>
+          <w:color w:val="222222"/>
+          <w:rtl/>
+        </w:rPr>
+        <w:t xml:space="preserve">הרי </w:t>
+      </w:r>
+      <w:r>
+        <w:rPr>
+          <w:rFonts w:asciiTheme="minorBidi" w:eastAsia="Times New Roman" w:hAnsiTheme="minorBidi"/>
+          <w:color w:val="222222"/>
+          <w:rtl/>
+        </w:rPr>
+        <w:t>תחרות</w:t>
+      </w:r>
+      <w:r>
+        <w:rPr>
+          <w:rFonts w:asciiTheme="minorBidi" w:eastAsia="Times New Roman" w:hAnsiTheme="minorBidi" w:hint="cs"/>
+          <w:color w:val="222222"/>
+          <w:rtl/>
+        </w:rPr>
+        <w:t>,</w:t>
+      </w:r>
+      <w:r>
+        <w:rPr>
+          <w:rFonts w:asciiTheme="minorBidi" w:eastAsia="Times New Roman" w:hAnsiTheme="minorBidi"/>
+          <w:color w:val="222222"/>
+          <w:rtl/>
+        </w:rPr>
+        <w:t xml:space="preserve"> ומישהו צריך להיות מסוגל לנצח בסופו של דבר. </w:t>
+      </w:r>
+    </w:p>
+    <w:p>
+      <w:pPr>
+        <w:rPr>
+          <w:rFonts w:asciiTheme="minorBidi" w:eastAsia="Times New Roman" w:hAnsiTheme="minorBidi"/>
+          <w:color w:val="222222"/>
+          <w:rtl/>
+        </w:rPr>
+      </w:pPr>
+      <w:r>
+        <w:rPr>
+          <w:rFonts w:asciiTheme="minorBidi" w:eastAsia="Times New Roman" w:hAnsiTheme="minorBidi" w:hint="cs"/>
+          <w:color w:val="222222"/>
+          <w:rtl/>
+        </w:rPr>
+        <w:t xml:space="preserve">מצד שני, </w:t>
+      </w:r>
+      <w:r>
+        <w:rPr>
+          <w:rFonts w:asciiTheme="minorBidi" w:eastAsia="Times New Roman" w:hAnsiTheme="minorBidi"/>
+          <w:color w:val="222222"/>
+          <w:rtl/>
+        </w:rPr>
+        <w:t xml:space="preserve">לפעמים </w:t>
+      </w:r>
+      <w:r>
+        <w:rPr>
+          <w:rFonts w:asciiTheme="minorBidi" w:eastAsia="Times New Roman" w:hAnsiTheme="minorBidi" w:hint="cs"/>
+          <w:color w:val="222222"/>
+          <w:rtl/>
+        </w:rPr>
+        <w:t xml:space="preserve">תרצו </w:t>
+      </w:r>
+      <w:r>
+        <w:rPr>
+          <w:rFonts w:asciiTheme="minorBidi" w:eastAsia="Times New Roman" w:hAnsiTheme="minorBidi" w:hint="cs"/>
+          <w:color w:val="222222"/>
+          <w:rtl/>
+        </w:rPr>
+        <w:t xml:space="preserve">להטות את המשחק </w:t>
+      </w:r>
+      <w:r>
+        <w:rPr>
+          <w:rFonts w:asciiTheme="minorBidi" w:eastAsia="Times New Roman" w:hAnsiTheme="minorBidi"/>
+          <w:color w:val="222222"/>
+          <w:rtl/>
+        </w:rPr>
+        <w:t>לכיוונו של השחקן המוביל לקראת סוף המשחק</w:t>
+      </w:r>
+      <w:r>
+        <w:rPr>
+          <w:rFonts w:asciiTheme="minorBidi" w:eastAsia="Times New Roman" w:hAnsiTheme="minorBidi" w:hint="cs"/>
+          <w:color w:val="222222"/>
+          <w:rtl/>
+        </w:rPr>
+        <w:t xml:space="preserve">, כדי לתת לו את החווייה המהנה של ניצחון גורף. </w:t>
+      </w:r>
+      <w:r>
+        <w:rPr>
+          <w:rFonts w:asciiTheme="minorBidi" w:eastAsia="Times New Roman" w:hAnsiTheme="minorBidi"/>
+          <w:color w:val="222222"/>
+          <w:rtl/>
+        </w:rPr>
+        <w:t xml:space="preserve">אתה </w:t>
+      </w:r>
+      <w:r>
+        <w:rPr>
+          <w:rFonts w:asciiTheme="minorBidi" w:eastAsia="Times New Roman" w:hAnsiTheme="minorBidi" w:hint="cs"/>
+          <w:color w:val="222222"/>
+          <w:rtl/>
+        </w:rPr>
+        <w:t>לא רוצה שסיום המשחק "ייגרר" יותר מדי זמן</w:t>
+      </w:r>
+      <w:r>
+        <w:rPr>
+          <w:rFonts w:asciiTheme="minorBidi" w:eastAsia="Times New Roman" w:hAnsiTheme="minorBidi" w:hint="cs"/>
+          <w:color w:val="222222"/>
+          <w:rtl/>
+        </w:rPr>
+        <w:t xml:space="preserve">; חשוב על הקשת הדרמטית מפרק 4 </w:t>
+      </w:r>
+      <w:r>
+        <w:rPr>
+          <w:rFonts w:asciiTheme="minorBidi" w:eastAsia="Times New Roman" w:hAnsiTheme="minorBidi"/>
+          <w:color w:val="222222"/>
+          <w:rtl/>
+        </w:rPr>
+        <w:t>–</w:t>
+      </w:r>
+      <w:r>
+        <w:rPr>
+          <w:rFonts w:asciiTheme="minorBidi" w:eastAsia="Times New Roman" w:hAnsiTheme="minorBidi" w:hint="cs"/>
+          <w:color w:val="222222"/>
+          <w:rtl/>
+        </w:rPr>
+        <w:t xml:space="preserve"> אחרי השיא, הסיום צריך להגיע מהר</w:t>
+      </w:r>
+      <w:r>
+        <w:rPr>
+          <w:rFonts w:asciiTheme="minorBidi" w:eastAsia="Times New Roman" w:hAnsiTheme="minorBidi" w:hint="cs"/>
+          <w:color w:val="222222"/>
+          <w:rtl/>
+        </w:rPr>
+        <w:t>.</w:t>
+      </w:r>
+    </w:p>
+    <w:p>
+      <w:pPr>
+        <w:rPr>
+          <w:rFonts w:asciiTheme="minorBidi" w:eastAsia="Times New Roman" w:hAnsiTheme="minorBidi"/>
+          <w:b/>
+          <w:bCs/>
+          <w:rtl/>
+        </w:rPr>
+      </w:pPr>
+      <w:r>
+        <w:rPr>
+          <w:rFonts w:asciiTheme="minorBidi" w:hAnsiTheme="minorBidi"/>
+          <w:color w:val="222222"/>
+          <w:rtl/>
+        </w:rPr>
+        <w:t>במשחק</w:t>
+      </w:r>
+      <w:r>
+        <w:rPr>
+          <w:rFonts w:asciiTheme="minorBidi" w:hAnsiTheme="minorBidi" w:hint="cs"/>
+          <w:color w:val="222222"/>
+          <w:rtl/>
+        </w:rPr>
+        <w:t xml:space="preserve"> היריות האסטרטגי </w:t>
+      </w:r>
+      <w:r>
+        <w:rPr>
+          <w:rFonts w:asciiTheme="minorBidi" w:hAnsiTheme="minorBidi" w:hint="cs"/>
+          <w:color w:val="222222"/>
+        </w:rPr>
+        <w:t>B</w:t>
+      </w:r>
+      <w:r>
+        <w:rPr>
+          <w:rFonts w:asciiTheme="minorBidi" w:hAnsiTheme="minorBidi"/>
+          <w:color w:val="222222"/>
+        </w:rPr>
+        <w:t>attlefield 1942</w:t>
+      </w:r>
+      <w:r>
+        <w:rPr>
+          <w:rFonts w:asciiTheme="minorBidi" w:hAnsiTheme="minorBidi" w:hint="cs"/>
+          <w:color w:val="222222"/>
+          <w:rtl/>
+        </w:rPr>
+        <w:t xml:space="preserve">, </w:t>
+      </w:r>
+      <w:r>
+        <w:rPr>
+          <w:rFonts w:asciiTheme="minorBidi" w:hAnsiTheme="minorBidi" w:hint="cs"/>
+          <w:color w:val="222222"/>
+          <w:rtl/>
+        </w:rPr>
+        <w:t>בחלק מ</w:t>
+      </w:r>
+      <w:r>
+        <w:rPr>
+          <w:rFonts w:asciiTheme="minorBidi" w:hAnsiTheme="minorBidi" w:hint="cs"/>
+          <w:color w:val="222222"/>
+          <w:rtl/>
+        </w:rPr>
+        <w:t xml:space="preserve">המפות, </w:t>
+      </w:r>
+      <w:r>
+        <w:rPr>
+          <w:rFonts w:asciiTheme="minorBidi" w:hAnsiTheme="minorBidi"/>
+          <w:color w:val="222222"/>
+          <w:rtl/>
+        </w:rPr>
+        <w:t>צוות אחד מתחיל בנקודת התחלה יחידה</w:t>
+      </w:r>
+      <w:r>
+        <w:rPr>
+          <w:rFonts w:asciiTheme="minorBidi" w:hAnsiTheme="minorBidi" w:hint="cs"/>
+          <w:color w:val="222222"/>
+          <w:rtl/>
+        </w:rPr>
+        <w:t>,</w:t>
+      </w:r>
+      <w:r>
+        <w:rPr>
+          <w:rFonts w:asciiTheme="minorBidi" w:hAnsiTheme="minorBidi"/>
+          <w:color w:val="222222"/>
+          <w:rtl/>
+        </w:rPr>
+        <w:t xml:space="preserve"> והקבוצה השנייה שולטת בכל נקודות ההתחלה והאזורים האחרים במפה. </w:t>
+      </w:r>
+      <w:r>
+        <w:rPr>
+          <w:rFonts w:asciiTheme="minorBidi" w:hAnsiTheme="minorBidi" w:hint="cs"/>
+          <w:color w:val="222222"/>
+          <w:rtl/>
+        </w:rPr>
+        <w:t>ל</w:t>
+      </w:r>
+      <w:r>
+        <w:rPr>
+          <w:rFonts w:asciiTheme="minorBidi" w:hAnsiTheme="minorBidi"/>
+          <w:color w:val="222222"/>
+          <w:rtl/>
+        </w:rPr>
+        <w:t xml:space="preserve">דוגמה </w:t>
+      </w:r>
+      <w:r>
+        <w:rPr>
+          <w:rFonts w:asciiTheme="minorBidi" w:hAnsiTheme="minorBidi" w:hint="cs"/>
+          <w:color w:val="222222"/>
+          <w:rtl/>
+        </w:rPr>
+        <w:t xml:space="preserve">מפת </w:t>
+      </w:r>
+      <w:r>
+        <w:rPr>
+          <w:rFonts w:asciiTheme="minorBidi" w:hAnsiTheme="minorBidi"/>
+          <w:color w:val="222222"/>
+          <w:rtl/>
+        </w:rPr>
+        <w:t>חוף אומהה</w:t>
+      </w:r>
+      <w:r>
+        <w:rPr>
+          <w:rFonts w:asciiTheme="minorBidi" w:hAnsiTheme="minorBidi" w:hint="cs"/>
+          <w:color w:val="222222"/>
+          <w:rtl/>
+        </w:rPr>
+        <w:t xml:space="preserve">, </w:t>
+      </w:r>
+      <w:r>
+        <w:rPr>
+          <w:rFonts w:asciiTheme="minorBidi" w:hAnsiTheme="minorBidi"/>
+          <w:color w:val="222222"/>
+          <w:rtl/>
+        </w:rPr>
+        <w:t xml:space="preserve">המדמה את </w:t>
+      </w:r>
+      <w:r>
+        <w:rPr>
+          <w:rFonts w:asciiTheme="minorBidi" w:hAnsiTheme="minorBidi" w:hint="cs"/>
+          <w:color w:val="222222"/>
+          <w:rtl/>
+        </w:rPr>
+        <w:t>ה</w:t>
+      </w:r>
+      <w:r>
+        <w:rPr>
+          <w:rFonts w:asciiTheme="minorBidi" w:hAnsiTheme="minorBidi"/>
+          <w:color w:val="222222"/>
+          <w:rtl/>
+        </w:rPr>
+        <w:t>פליש</w:t>
+      </w:r>
+      <w:r>
+        <w:rPr>
+          <w:rFonts w:asciiTheme="minorBidi" w:hAnsiTheme="minorBidi" w:hint="cs"/>
+          <w:color w:val="222222"/>
+          <w:rtl/>
+        </w:rPr>
+        <w:t xml:space="preserve">ה לנורמנדי. </w:t>
+      </w:r>
+      <w:r>
+        <w:rPr>
+          <w:rFonts w:asciiTheme="minorBidi" w:hAnsiTheme="minorBidi"/>
+          <w:color w:val="222222"/>
+          <w:rtl/>
+        </w:rPr>
+        <w:t xml:space="preserve">בעלות הברית מתחילות על סיפון ספינה ועליהן לכבוש את נקודות ההתחלה ביבשה מהגרמנים. </w:t>
+      </w:r>
+      <w:r>
+        <w:rPr>
+          <w:rFonts w:asciiTheme="minorBidi" w:hAnsiTheme="minorBidi" w:hint="cs"/>
+          <w:color w:val="222222"/>
+          <w:rtl/>
+        </w:rPr>
+        <w:t xml:space="preserve">יש שם </w:t>
+      </w:r>
+      <w:r>
+        <w:rPr>
+          <w:rFonts w:asciiTheme="minorBidi" w:hAnsiTheme="minorBidi"/>
+          <w:color w:val="222222"/>
+          <w:rtl/>
+        </w:rPr>
+        <w:t>מערכת כרטיסים המדמ</w:t>
+      </w:r>
+      <w:r>
+        <w:rPr>
+          <w:rFonts w:asciiTheme="minorBidi" w:hAnsiTheme="minorBidi" w:hint="cs"/>
+          <w:color w:val="222222"/>
+          <w:rtl/>
+        </w:rPr>
+        <w:t>ה</w:t>
+      </w:r>
+      <w:r>
+        <w:rPr>
+          <w:rFonts w:asciiTheme="minorBidi" w:hAnsiTheme="minorBidi"/>
+          <w:color w:val="222222"/>
+          <w:rtl/>
+        </w:rPr>
+        <w:t xml:space="preserve"> חיילים. כל צד מתחיל </w:t>
+      </w:r>
+      <w:r>
+        <w:rPr>
+          <w:rFonts w:asciiTheme="minorBidi" w:hAnsiTheme="minorBidi" w:hint="cs"/>
+          <w:color w:val="222222"/>
+          <w:rtl/>
+        </w:rPr>
+        <w:t xml:space="preserve">עם </w:t>
+      </w:r>
+      <w:r>
+        <w:rPr>
+          <w:rFonts w:asciiTheme="minorBidi" w:hAnsiTheme="minorBidi"/>
+          <w:color w:val="222222"/>
+          <w:rtl/>
+        </w:rPr>
+        <w:t>מספר מסוים של כרטיסים</w:t>
+      </w:r>
+      <w:r>
+        <w:rPr>
+          <w:rFonts w:asciiTheme="minorBidi" w:hAnsiTheme="minorBidi" w:hint="cs"/>
+          <w:color w:val="222222"/>
+          <w:rtl/>
+        </w:rPr>
+        <w:t>,</w:t>
+      </w:r>
+      <w:r>
+        <w:rPr>
+          <w:rFonts w:asciiTheme="minorBidi" w:hAnsiTheme="minorBidi"/>
+          <w:color w:val="222222"/>
+          <w:rtl/>
+        </w:rPr>
+        <w:t xml:space="preserve"> </w:t>
+      </w:r>
+      <w:r>
+        <w:rPr>
+          <w:rFonts w:asciiTheme="minorBidi" w:hAnsiTheme="minorBidi" w:hint="cs"/>
+          <w:color w:val="222222"/>
+          <w:rtl/>
+        </w:rPr>
+        <w:t>ה</w:t>
+      </w:r>
+      <w:r>
+        <w:rPr>
+          <w:rFonts w:asciiTheme="minorBidi" w:hAnsiTheme="minorBidi"/>
+          <w:color w:val="222222"/>
+          <w:rtl/>
+        </w:rPr>
+        <w:t xml:space="preserve">מופחתים בכל פעם ששחקן נהרג בפעולה ואז נלחם מחדש. כאשר המספר מגיע לאפס המשחק נגמר. עם זאת, מילוי תנאי ניצחון מסוימים יגרום לאיבוד הכרטיסים של הקבוצה היריבה לאט לאט עד שהם יצליחו להפוך את המצב על ידי החזרת נקודת בקרה </w:t>
+      </w:r>
+      <w:r>
+        <w:rPr>
+          <w:rFonts w:asciiTheme="minorBidi" w:hAnsiTheme="minorBidi"/>
+          <w:color w:val="222222"/>
+          <w:rtl/>
+        </w:rPr>
+        <w:lastRenderedPageBreak/>
+        <w:t xml:space="preserve">נדרשת. זה נותן לקבוצות הזדמנות לחזור מסף אסון, או לפחות נותן לשחקנים את הנחישות להישאר במשחק מפסיד ולנהל תבוסה מינורית, ולא מוחלטת, על סמך אחוז הכרטיסים </w:t>
+      </w:r>
+      <w:r>
+        <w:rPr>
+          <w:rFonts w:asciiTheme="minorBidi" w:hAnsiTheme="minorBidi" w:hint="cs"/>
+          <w:color w:val="222222"/>
+          <w:rtl/>
+        </w:rPr>
+        <w:t>ש</w:t>
+      </w:r>
+      <w:r>
+        <w:rPr>
+          <w:rFonts w:asciiTheme="minorBidi" w:hAnsiTheme="minorBidi"/>
+          <w:color w:val="222222"/>
+          <w:rtl/>
+        </w:rPr>
+        <w:t>הפסידו.</w:t>
+      </w:r>
+    </w:p>
+    <w:p>
+      <w:pPr>
+        <w:pStyle w:val="IntenseQuote"/>
+        <w:rPr>
+          <w:rtl/>
+        </w:rPr>
+      </w:pPr>
+      <w:r>
+        <w:rPr>
+          <w:rStyle w:val="Strong"/>
+          <w:rtl/>
+        </w:rPr>
+        <w:t>תרגיל 10.6</w:t>
+      </w:r>
+      <w:r>
+        <w:rPr>
+          <w:color w:val="FF0000"/>
+          <w:rtl/>
+        </w:rPr>
+        <w:t xml:space="preserve"> </w:t>
+      </w:r>
+      <w:r>
+        <w:rPr>
+          <w:rFonts w:hint="cs"/>
+          <w:rtl/>
+        </w:rPr>
+        <w:t>חיזוק החזקים</w:t>
+      </w:r>
+      <w:r>
+        <w:rPr>
+          <w:rtl/>
+        </w:rPr>
+        <w:t>:</w:t>
+      </w:r>
+    </w:p>
+    <w:p>
+      <w:pPr>
+        <w:pStyle w:val="IntenseQuote"/>
+        <w:rPr>
+          <w:rtl/>
+        </w:rPr>
+      </w:pPr>
+      <w:r>
+        <w:rPr>
+          <w:color w:val="222222"/>
+          <w:rtl/>
+        </w:rPr>
+        <w:t xml:space="preserve">נתח את האב-טיפוס המקורי שלך של המשחק שיצרת </w:t>
+      </w:r>
+      <w:r>
+        <w:rPr>
+          <w:rFonts w:hint="cs"/>
+          <w:color w:val="222222"/>
+          <w:rtl/>
+        </w:rPr>
+        <w:t xml:space="preserve">ובדוק אם יש בו מצבים המחזקים את החזקים. </w:t>
+      </w:r>
+      <w:r>
+        <w:rPr>
+          <w:color w:val="222222"/>
+          <w:rtl/>
+        </w:rPr>
+        <w:t>האם מקובל שהשחקן שמגיע ליתרון מוקדם ינצח את המשחק? אם כן, יתכן שיש לך קשר מחזק שיוצר חוסר איזון במערכת. זהה את הנושא ושנה את הקשר כדי לאזן את המשחק.</w:t>
+      </w:r>
+    </w:p>
+    <w:p>
+      <w:pPr>
+        <w:pStyle w:val="Heading3"/>
         <w:rPr>
           <w:i/>
           <w:iCs/>
         </w:rPr>
-        <w:t>reinforcing relationships</w:t>
-      </w:r>
-      <w:r>
-        <w:rPr>
-          <w:rFonts w:hint="cs"/>
+      </w:pPr>
+      <w:r>
+        <w:rPr>
           <w:i/>
           <w:iCs/>
           <w:rtl/>
         </w:rPr>
-        <w:t>)</w:t>
+        <w:t>חפצים דומיננטיים</w:t>
       </w:r>
     </w:p>
     <w:p>
@@ -6675,311 +7703,95 @@
           <w:color w:val="222222"/>
           <w:rtl/>
         </w:rPr>
-        <w:t xml:space="preserve">אם שחקן </w:t>
-      </w:r>
-      <w:r>
-        <w:rPr>
-          <w:rFonts w:asciiTheme="minorBidi" w:eastAsia="Times New Roman" w:hAnsiTheme="minorBidi" w:hint="cs"/>
-          <w:color w:val="222222"/>
-          <w:rtl/>
-        </w:rPr>
-        <w:t xml:space="preserve">הקולע לסל מקבל </w:t>
-      </w:r>
-      <w:r>
-        <w:rPr>
-          <w:rFonts w:asciiTheme="minorBidi" w:eastAsia="Times New Roman" w:hAnsiTheme="minorBidi"/>
-          <w:color w:val="222222"/>
-          <w:rtl/>
-        </w:rPr>
-        <w:t>תור נוסף, היתרון שלו</w:t>
-      </w:r>
-      <w:r>
-        <w:rPr>
-          <w:rFonts w:asciiTheme="minorBidi" w:eastAsia="Times New Roman" w:hAnsiTheme="minorBidi" w:hint="cs"/>
-          <w:color w:val="222222"/>
-          <w:rtl/>
-        </w:rPr>
-        <w:t xml:space="preserve"> מתחזק, ונוצר </w:t>
-      </w:r>
-      <w:r>
-        <w:rPr>
-          <w:rFonts w:asciiTheme="minorBidi" w:eastAsia="Times New Roman" w:hAnsiTheme="minorBidi"/>
-          <w:color w:val="222222"/>
-          <w:rtl/>
-        </w:rPr>
-        <w:t xml:space="preserve">מעגל </w:t>
-      </w:r>
-      <w:r>
-        <w:rPr>
-          <w:rFonts w:asciiTheme="minorBidi" w:eastAsia="Times New Roman" w:hAnsiTheme="minorBidi" w:hint="cs"/>
-          <w:color w:val="222222"/>
-          <w:rtl/>
-        </w:rPr>
-        <w:t xml:space="preserve">המחזק </w:t>
-      </w:r>
-      <w:r>
-        <w:rPr>
-          <w:rFonts w:asciiTheme="minorBidi" w:eastAsia="Times New Roman" w:hAnsiTheme="minorBidi"/>
-          <w:color w:val="222222"/>
-          <w:rtl/>
-        </w:rPr>
-        <w:t>שוב ושוב את השחקן החזק יותר</w:t>
-      </w:r>
-      <w:r>
-        <w:rPr>
-          <w:rFonts w:asciiTheme="minorBidi" w:eastAsia="Times New Roman" w:hAnsiTheme="minorBidi" w:hint="cs"/>
-          <w:color w:val="222222"/>
-          <w:rtl/>
-        </w:rPr>
-        <w:t>,</w:t>
-      </w:r>
-      <w:r>
-        <w:rPr>
-          <w:rFonts w:asciiTheme="minorBidi" w:eastAsia="Times New Roman" w:hAnsiTheme="minorBidi"/>
-          <w:color w:val="222222"/>
-          <w:rtl/>
-        </w:rPr>
-        <w:t xml:space="preserve"> עד שהמשחק מסתיים</w:t>
-      </w:r>
-      <w:r>
-        <w:rPr>
-          <w:rFonts w:asciiTheme="minorBidi" w:eastAsia="Times New Roman" w:hAnsiTheme="minorBidi" w:hint="cs"/>
-          <w:color w:val="222222"/>
-          <w:rtl/>
-        </w:rPr>
-        <w:t xml:space="preserve"> כשאותו ה</w:t>
-      </w:r>
-      <w:r>
-        <w:rPr>
-          <w:rFonts w:asciiTheme="minorBidi" w:eastAsia="Times New Roman" w:hAnsiTheme="minorBidi"/>
-          <w:color w:val="222222"/>
-          <w:rtl/>
-        </w:rPr>
-        <w:t xml:space="preserve">שחקן מנצח. בעיה </w:t>
-      </w:r>
-      <w:r>
-        <w:rPr>
-          <w:rFonts w:asciiTheme="minorBidi" w:eastAsia="Times New Roman" w:hAnsiTheme="minorBidi" w:hint="cs"/>
-          <w:color w:val="222222"/>
-          <w:rtl/>
-        </w:rPr>
-        <w:t xml:space="preserve">מסוג זה </w:t>
-      </w:r>
-      <w:r>
-        <w:rPr>
-          <w:rFonts w:asciiTheme="minorBidi" w:eastAsia="Times New Roman" w:hAnsiTheme="minorBidi"/>
-          <w:color w:val="222222"/>
-          <w:rtl/>
-        </w:rPr>
-        <w:t>עשוי</w:t>
-      </w:r>
-      <w:r>
-        <w:rPr>
-          <w:rFonts w:asciiTheme="minorBidi" w:eastAsia="Times New Roman" w:hAnsiTheme="minorBidi" w:hint="cs"/>
-          <w:color w:val="222222"/>
-          <w:rtl/>
-        </w:rPr>
-        <w:t>ה</w:t>
-      </w:r>
-      <w:r>
-        <w:rPr>
-          <w:rFonts w:asciiTheme="minorBidi" w:eastAsia="Times New Roman" w:hAnsiTheme="minorBidi"/>
-          <w:color w:val="222222"/>
-          <w:rtl/>
-        </w:rPr>
-        <w:t xml:space="preserve"> להיפתר על ידי </w:t>
-      </w:r>
-      <w:r>
-        <w:rPr>
-          <w:rFonts w:asciiTheme="minorBidi" w:eastAsia="Times New Roman" w:hAnsiTheme="minorBidi" w:hint="cs"/>
-          <w:color w:val="222222"/>
-          <w:rtl/>
-        </w:rPr>
-        <w:t xml:space="preserve">פעולות המחזקות דווקא את החלשים </w:t>
-      </w:r>
-      <w:r>
-        <w:rPr>
-          <w:rFonts w:asciiTheme="minorBidi" w:eastAsia="Times New Roman" w:hAnsiTheme="minorBidi"/>
-          <w:color w:val="222222"/>
-          <w:rtl/>
-        </w:rPr>
-        <w:t>–</w:t>
-      </w:r>
-      <w:r>
-        <w:rPr>
-          <w:rFonts w:asciiTheme="minorBidi" w:eastAsia="Times New Roman" w:hAnsiTheme="minorBidi" w:hint="cs"/>
-          <w:color w:val="222222"/>
-          <w:rtl/>
-        </w:rPr>
-        <w:t xml:space="preserve"> ומאזנות </w:t>
-      </w:r>
-      <w:r>
-        <w:rPr>
-          <w:rFonts w:asciiTheme="minorBidi" w:eastAsia="Times New Roman" w:hAnsiTheme="minorBidi"/>
-          <w:color w:val="222222"/>
-          <w:rtl/>
-        </w:rPr>
-        <w:t>את הכוח בצורה הוגנת יותר</w:t>
-      </w:r>
-      <w:r>
-        <w:rPr>
-          <w:rFonts w:asciiTheme="minorBidi" w:eastAsia="Times New Roman" w:hAnsiTheme="minorBidi" w:hint="cs"/>
-          <w:color w:val="222222"/>
-          <w:rtl/>
-        </w:rPr>
-        <w:t xml:space="preserve">.  </w:t>
-      </w:r>
-      <w:r>
-        <w:rPr>
-          <w:rFonts w:asciiTheme="minorBidi" w:eastAsia="Times New Roman" w:hAnsiTheme="minorBidi"/>
-          <w:color w:val="222222"/>
-          <w:rtl/>
-        </w:rPr>
-        <w:t xml:space="preserve">לדוגמה, </w:t>
-      </w:r>
-      <w:r>
-        <w:rPr>
-          <w:rFonts w:asciiTheme="minorBidi" w:eastAsia="Times New Roman" w:hAnsiTheme="minorBidi" w:hint="cs"/>
-          <w:color w:val="222222"/>
-          <w:rtl/>
-        </w:rPr>
-        <w:t xml:space="preserve">כששחקן קולע לסל, </w:t>
-      </w:r>
-      <w:r>
-        <w:rPr>
-          <w:rFonts w:asciiTheme="minorBidi" w:eastAsia="Times New Roman" w:hAnsiTheme="minorBidi"/>
-          <w:color w:val="222222"/>
-          <w:rtl/>
-        </w:rPr>
-        <w:t xml:space="preserve">התור מועבר לשחקן השני ומאזן את ההשפעה של יתרון הנקודה. </w:t>
-      </w:r>
-      <w:r>
-        <w:rPr>
-          <w:rFonts w:asciiTheme="minorBidi" w:eastAsia="Times New Roman" w:hAnsiTheme="minorBidi" w:hint="cs"/>
-          <w:color w:val="222222"/>
-          <w:rtl/>
-        </w:rPr>
-        <w:t xml:space="preserve">  </w:t>
-      </w:r>
-      <w:r>
-        <w:rPr>
-          <w:rFonts w:asciiTheme="minorBidi" w:eastAsia="Times New Roman" w:hAnsiTheme="minorBidi" w:hint="cs"/>
-          <w:color w:val="222222"/>
-          <w:rtl/>
-        </w:rPr>
-        <w:t xml:space="preserve">המטרה היא </w:t>
-      </w:r>
-      <w:r>
-        <w:rPr>
-          <w:rFonts w:asciiTheme="minorBidi" w:eastAsia="Times New Roman" w:hAnsiTheme="minorBidi"/>
-          <w:color w:val="222222"/>
-          <w:rtl/>
-        </w:rPr>
-        <w:t xml:space="preserve">למנוע מהשחקן החזק לצבור יותר מדי כוח מהצלחה יחידה. במקום זאת </w:t>
-      </w:r>
-      <w:r>
-        <w:rPr>
-          <w:rFonts w:asciiTheme="minorBidi" w:eastAsia="Times New Roman" w:hAnsiTheme="minorBidi" w:hint="cs"/>
-          <w:color w:val="222222"/>
-          <w:rtl/>
-        </w:rPr>
-        <w:t xml:space="preserve">הוא יקבל </w:t>
-      </w:r>
-      <w:r>
-        <w:rPr>
-          <w:rFonts w:asciiTheme="minorBidi" w:eastAsia="Times New Roman" w:hAnsiTheme="minorBidi"/>
-          <w:color w:val="222222"/>
-          <w:rtl/>
-        </w:rPr>
-        <w:t xml:space="preserve">בונוס קטן, זמני, שלא </w:t>
-      </w:r>
-      <w:r>
-        <w:rPr>
-          <w:rFonts w:asciiTheme="minorBidi" w:eastAsia="Times New Roman" w:hAnsiTheme="minorBidi" w:hint="cs"/>
-          <w:color w:val="222222"/>
-          <w:rtl/>
-        </w:rPr>
-        <w:t>י</w:t>
-      </w:r>
-      <w:r>
-        <w:rPr>
-          <w:rFonts w:asciiTheme="minorBidi" w:eastAsia="Times New Roman" w:hAnsiTheme="minorBidi"/>
-          <w:color w:val="222222"/>
-          <w:rtl/>
-        </w:rPr>
-        <w:t>וציא את המשחק מאיזון</w:t>
-      </w:r>
-      <w:r>
-        <w:rPr>
-          <w:rFonts w:asciiTheme="minorBidi" w:eastAsia="Times New Roman" w:hAnsiTheme="minorBidi" w:hint="cs"/>
-          <w:color w:val="222222"/>
-          <w:rtl/>
-        </w:rPr>
-        <w:t xml:space="preserve"> לטווח ארוך</w:t>
-      </w:r>
-      <w:r>
-        <w:rPr>
-          <w:rFonts w:asciiTheme="minorBidi" w:eastAsia="Times New Roman" w:hAnsiTheme="minorBidi"/>
-          <w:color w:val="222222"/>
-          <w:rtl/>
-        </w:rPr>
-        <w:t xml:space="preserve">. במשחקים </w:t>
-      </w:r>
-      <w:r>
-        <w:rPr>
-          <w:rFonts w:asciiTheme="minorBidi" w:eastAsia="Times New Roman" w:hAnsiTheme="minorBidi" w:hint="cs"/>
-          <w:color w:val="222222"/>
-          <w:rtl/>
-        </w:rPr>
-        <w:t xml:space="preserve">שיש בהם כמה תורות, </w:t>
-      </w:r>
-      <w:r>
-        <w:rPr>
-          <w:rFonts w:asciiTheme="minorBidi" w:eastAsia="Times New Roman" w:hAnsiTheme="minorBidi"/>
-          <w:color w:val="222222"/>
-          <w:rtl/>
-        </w:rPr>
-        <w:t xml:space="preserve">מעצבים עשויים לגרום למנצח לשלם מחיר </w:t>
-      </w:r>
-      <w:r>
-        <w:rPr>
-          <w:rFonts w:asciiTheme="minorBidi" w:eastAsia="Times New Roman" w:hAnsiTheme="minorBidi" w:hint="cs"/>
-          <w:color w:val="222222"/>
-          <w:rtl/>
-        </w:rPr>
-        <w:t xml:space="preserve">על החזקת </w:t>
-      </w:r>
-      <w:r>
-        <w:rPr>
-          <w:rFonts w:asciiTheme="minorBidi" w:eastAsia="Times New Roman" w:hAnsiTheme="minorBidi"/>
-          <w:color w:val="222222"/>
-          <w:rtl/>
-        </w:rPr>
-        <w:t xml:space="preserve">עמדה </w:t>
-      </w:r>
-      <w:r>
-        <w:rPr>
-          <w:rFonts w:asciiTheme="minorBidi" w:eastAsia="Times New Roman" w:hAnsiTheme="minorBidi" w:hint="cs"/>
-          <w:color w:val="222222"/>
-          <w:rtl/>
-        </w:rPr>
-        <w:t xml:space="preserve">עם חשיבות </w:t>
-      </w:r>
-      <w:r>
-        <w:rPr>
-          <w:rFonts w:asciiTheme="minorBidi" w:eastAsia="Times New Roman" w:hAnsiTheme="minorBidi"/>
-          <w:color w:val="222222"/>
-          <w:rtl/>
-        </w:rPr>
-        <w:t>אסטרטגית. זה נוטה לאזן בין הרווחים, להגביר את המתח ולספק למפסיד סיכוי לחזור</w:t>
-      </w:r>
-      <w:r>
-        <w:rPr>
-          <w:rFonts w:asciiTheme="minorBidi" w:eastAsia="Times New Roman" w:hAnsiTheme="minorBidi" w:hint="cs"/>
-          <w:color w:val="222222"/>
-          <w:rtl/>
-        </w:rPr>
-        <w:t xml:space="preserve"> לתמונה</w:t>
+        <w:t>כלל</w:t>
+      </w:r>
+      <w:r>
+        <w:rPr>
+          <w:rFonts w:asciiTheme="minorBidi" w:eastAsia="Times New Roman" w:hAnsiTheme="minorBidi" w:hint="cs"/>
+          <w:color w:val="222222"/>
+          <w:rtl/>
+        </w:rPr>
+        <w:t>-</w:t>
+      </w:r>
+      <w:r>
+        <w:rPr>
+          <w:rFonts w:asciiTheme="minorBidi" w:eastAsia="Times New Roman" w:hAnsiTheme="minorBidi"/>
+          <w:color w:val="222222"/>
+          <w:rtl/>
+        </w:rPr>
+        <w:t xml:space="preserve">אצבע טוב הוא </w:t>
+      </w:r>
+      <w:r>
+        <w:rPr>
+          <w:rFonts w:asciiTheme="minorBidi" w:eastAsia="Times New Roman" w:hAnsiTheme="minorBidi" w:hint="cs"/>
+          <w:color w:val="222222"/>
+          <w:rtl/>
+        </w:rPr>
+        <w:t>שהחפצים השונים ב</w:t>
+      </w:r>
+      <w:r>
+        <w:rPr>
+          <w:rFonts w:asciiTheme="minorBidi" w:eastAsia="Times New Roman" w:hAnsiTheme="minorBidi"/>
+          <w:color w:val="222222"/>
+          <w:rtl/>
+        </w:rPr>
+        <w:t xml:space="preserve">משחק </w:t>
+      </w:r>
+      <w:r>
+        <w:rPr>
+          <w:rFonts w:asciiTheme="minorBidi" w:eastAsia="Times New Roman" w:hAnsiTheme="minorBidi" w:hint="cs"/>
+          <w:color w:val="222222"/>
+          <w:rtl/>
+        </w:rPr>
+        <w:t xml:space="preserve">יהיו ברמת-חוזק דומה. </w:t>
+      </w:r>
+      <w:r>
+        <w:rPr>
+          <w:rFonts w:asciiTheme="minorBidi" w:eastAsia="Times New Roman" w:hAnsiTheme="minorBidi"/>
+          <w:color w:val="222222"/>
+          <w:rtl/>
+        </w:rPr>
+        <w:t xml:space="preserve">לדוגמה, במשחק לחימה, אף יחידה אחת לא צריכה להיות חזקה משמעותית מהאחרות. </w:t>
+      </w:r>
+      <w:r>
+        <w:rPr>
+          <w:rFonts w:asciiTheme="minorBidi" w:eastAsia="Times New Roman" w:hAnsiTheme="minorBidi" w:hint="cs"/>
+          <w:color w:val="222222"/>
+          <w:rtl/>
+        </w:rPr>
+        <w:t xml:space="preserve">"יחידות-על" עלולות להרוס את חוויית המשחק, כי </w:t>
+      </w:r>
+      <w:r>
+        <w:rPr>
+          <w:rFonts w:asciiTheme="minorBidi" w:eastAsia="Times New Roman" w:hAnsiTheme="minorBidi"/>
+          <w:color w:val="222222"/>
+          <w:rtl/>
+        </w:rPr>
+        <w:t xml:space="preserve">הן הופכות כל כך חשובות </w:t>
+      </w:r>
+      <w:r>
+        <w:rPr>
+          <w:rFonts w:asciiTheme="minorBidi" w:eastAsia="Times New Roman" w:hAnsiTheme="minorBidi" w:hint="cs"/>
+          <w:color w:val="222222"/>
+          <w:rtl/>
+        </w:rPr>
+        <w:t xml:space="preserve">עד </w:t>
+      </w:r>
+      <w:r>
+        <w:rPr>
+          <w:rFonts w:asciiTheme="minorBidi" w:eastAsia="Times New Roman" w:hAnsiTheme="minorBidi"/>
+          <w:color w:val="222222"/>
+          <w:rtl/>
+        </w:rPr>
+        <w:t>שאף אחת מהיחידות האחרות</w:t>
+      </w:r>
+      <w:r>
+        <w:rPr>
+          <w:rFonts w:asciiTheme="minorBidi" w:eastAsia="Times New Roman" w:hAnsiTheme="minorBidi" w:hint="cs"/>
+          <w:color w:val="222222"/>
+          <w:rtl/>
+        </w:rPr>
+        <w:t xml:space="preserve"> לא משפיעה</w:t>
       </w:r>
       <w:r>
         <w:rPr>
@@ -7000,131 +7812,19 @@
       </w:pPr>
       <w:r>
         <w:rPr>
-          <w:rFonts w:asciiTheme="minorBidi" w:eastAsia="Times New Roman" w:hAnsiTheme="minorBidi"/>
-          <w:color w:val="222222"/>
-          <w:rtl/>
-        </w:rPr>
-        <w:t xml:space="preserve">טכניקות אחרות </w:t>
-      </w:r>
-      <w:r>
-        <w:rPr>
-          <w:rFonts w:asciiTheme="minorBidi" w:eastAsia="Times New Roman" w:hAnsiTheme="minorBidi" w:hint="cs"/>
-          <w:color w:val="222222"/>
-          <w:rtl/>
-        </w:rPr>
-        <w:t>הן להוסיף אקראיות</w:t>
-      </w:r>
-      <w:r>
-        <w:rPr>
-          <w:rFonts w:asciiTheme="minorBidi" w:eastAsia="Times New Roman" w:hAnsiTheme="minorBidi"/>
-          <w:color w:val="222222"/>
-          <w:rtl/>
-        </w:rPr>
-        <w:t xml:space="preserve">, </w:t>
-      </w:r>
-      <w:r>
-        <w:rPr>
-          <w:rFonts w:asciiTheme="minorBidi" w:eastAsia="Times New Roman" w:hAnsiTheme="minorBidi" w:hint="cs"/>
-          <w:color w:val="222222"/>
-          <w:rtl/>
-        </w:rPr>
-        <w:t xml:space="preserve">העשויה לשנות </w:t>
-      </w:r>
-      <w:r>
-        <w:rPr>
-          <w:rFonts w:asciiTheme="minorBidi" w:eastAsia="Times New Roman" w:hAnsiTheme="minorBidi"/>
-          <w:color w:val="222222"/>
-          <w:rtl/>
-        </w:rPr>
-        <w:t xml:space="preserve">את יחסי הכוחות. </w:t>
-      </w:r>
-      <w:r>
-        <w:rPr>
-          <w:rFonts w:asciiTheme="minorBidi" w:eastAsia="Times New Roman" w:hAnsiTheme="minorBidi" w:hint="cs"/>
-          <w:color w:val="222222"/>
-          <w:rtl/>
-        </w:rPr>
-        <w:t xml:space="preserve">לדוגמה, אסון טבע.  אפשר גם </w:t>
-      </w:r>
-      <w:r>
-        <w:rPr>
-          <w:rFonts w:asciiTheme="minorBidi" w:eastAsia="Times New Roman" w:hAnsiTheme="minorBidi"/>
-          <w:color w:val="222222"/>
-          <w:rtl/>
-        </w:rPr>
-        <w:t xml:space="preserve">לאפשר לשחקנים החלשים להתאגד יחד כדי להילחם </w:t>
-      </w:r>
-      <w:r>
-        <w:rPr>
-          <w:rFonts w:asciiTheme="minorBidi" w:eastAsia="Times New Roman" w:hAnsiTheme="minorBidi" w:hint="cs"/>
-          <w:color w:val="222222"/>
-          <w:rtl/>
-        </w:rPr>
-        <w:t xml:space="preserve">בשחקן החזק, או להכניס אויב חיצוני. </w:t>
-      </w:r>
-      <w:r>
-        <w:rPr>
-          <w:rFonts w:asciiTheme="minorBidi" w:eastAsia="Times New Roman" w:hAnsiTheme="minorBidi" w:hint="cs"/>
-          <w:color w:val="222222"/>
-          <w:rtl/>
-        </w:rPr>
-        <w:t xml:space="preserve"> </w:t>
-      </w:r>
-      <w:r>
-        <w:rPr>
-          <w:rFonts w:asciiTheme="minorBidi" w:eastAsia="Times New Roman" w:hAnsiTheme="minorBidi"/>
-          <w:color w:val="222222"/>
-          <w:rtl/>
-        </w:rPr>
-        <w:t xml:space="preserve">המטרה היא לשמור על </w:t>
-      </w:r>
-      <w:r>
-        <w:rPr>
-          <w:rFonts w:asciiTheme="minorBidi" w:eastAsia="Times New Roman" w:hAnsiTheme="minorBidi" w:hint="cs"/>
-          <w:color w:val="222222"/>
-          <w:rtl/>
-        </w:rPr>
-        <w:t xml:space="preserve">איזון </w:t>
-      </w:r>
-      <w:r>
-        <w:rPr>
-          <w:rFonts w:asciiTheme="minorBidi" w:eastAsia="Times New Roman" w:hAnsiTheme="minorBidi"/>
-          <w:color w:val="222222"/>
-          <w:rtl/>
-        </w:rPr>
-        <w:t xml:space="preserve">בלי לגרום </w:t>
-      </w:r>
-      <w:r>
-        <w:rPr>
-          <w:rFonts w:asciiTheme="minorBidi" w:eastAsia="Times New Roman" w:hAnsiTheme="minorBidi" w:hint="cs"/>
-          <w:color w:val="222222"/>
-          <w:rtl/>
-        </w:rPr>
-        <w:t>ל</w:t>
-      </w:r>
-      <w:r>
-        <w:rPr>
-          <w:rFonts w:asciiTheme="minorBidi" w:eastAsia="Times New Roman" w:hAnsiTheme="minorBidi"/>
-          <w:color w:val="222222"/>
-          <w:rtl/>
-        </w:rPr>
-        <w:t xml:space="preserve">קיפאון. זו </w:t>
-      </w:r>
-      <w:r>
-        <w:rPr>
-          <w:rFonts w:asciiTheme="minorBidi" w:eastAsia="Times New Roman" w:hAnsiTheme="minorBidi" w:hint="cs"/>
-          <w:color w:val="222222"/>
-          <w:rtl/>
-        </w:rPr>
-        <w:t xml:space="preserve">הרי </w:t>
-      </w:r>
-      <w:r>
-        <w:rPr>
-          <w:rFonts w:asciiTheme="minorBidi" w:eastAsia="Times New Roman" w:hAnsiTheme="minorBidi"/>
-          <w:color w:val="222222"/>
-          <w:rtl/>
-        </w:rPr>
-        <w:t>תחרות</w:t>
+          <w:rFonts w:asciiTheme="minorBidi" w:eastAsia="Times New Roman" w:hAnsiTheme="minorBidi" w:hint="cs"/>
+          <w:color w:val="222222"/>
+          <w:rtl/>
+        </w:rPr>
+        <w:t xml:space="preserve">דרך טובה </w:t>
+      </w:r>
+      <w:r>
+        <w:rPr>
+          <w:rFonts w:asciiTheme="minorBidi" w:eastAsia="Times New Roman" w:hAnsiTheme="minorBidi"/>
+          <w:color w:val="222222"/>
+          <w:rtl/>
+        </w:rPr>
+        <w:t>לשמור על כל מרכיב בפרופורציות</w:t>
       </w:r>
       <w:r>
         <w:rPr>
@@ -7140,7 +7840,103 @@
           <w:color w:val="222222"/>
           <w:rtl/>
         </w:rPr>
-        <w:t xml:space="preserve"> ומישהו צריך להיות מסוגל לנצח בסופו של דבר. </w:t>
+        <w:t xml:space="preserve"> אך עדיין לספק מגוון אפשרויות</w:t>
+      </w:r>
+      <w:r>
+        <w:rPr>
+          <w:rFonts w:asciiTheme="minorBidi" w:eastAsia="Times New Roman" w:hAnsiTheme="minorBidi" w:hint="cs"/>
+          <w:color w:val="222222"/>
+          <w:rtl/>
+        </w:rPr>
+        <w:t>,</w:t>
+      </w:r>
+      <w:r>
+        <w:rPr>
+          <w:rFonts w:asciiTheme="minorBidi" w:eastAsia="Times New Roman" w:hAnsiTheme="minorBidi"/>
+          <w:color w:val="222222"/>
+          <w:rtl/>
+        </w:rPr>
+        <w:t xml:space="preserve"> היא לחשוב במונחים של חוזקות וחולשות. ניתן לאזן כל יחידה על ידי מתן יתרון מיוחד וחיסרון תואם. חשבו על המשחק "אבן נייר ומספריים". משחק זה </w:t>
+      </w:r>
+      <w:r>
+        <w:rPr>
+          <w:rFonts w:asciiTheme="minorBidi" w:eastAsia="Times New Roman" w:hAnsiTheme="minorBidi" w:hint="cs"/>
+          <w:color w:val="222222"/>
+          <w:rtl/>
+        </w:rPr>
+        <w:t xml:space="preserve">הוא מאוזן, </w:t>
+      </w:r>
+      <w:r>
+        <w:rPr>
+          <w:rFonts w:asciiTheme="minorBidi" w:eastAsia="Times New Roman" w:hAnsiTheme="minorBidi" w:hint="cs"/>
+          <w:color w:val="222222"/>
+          <w:rtl/>
+        </w:rPr>
+        <w:t xml:space="preserve">כי </w:t>
+      </w:r>
+      <w:r>
+        <w:rPr>
+          <w:rFonts w:asciiTheme="minorBidi" w:eastAsia="Times New Roman" w:hAnsiTheme="minorBidi"/>
+          <w:color w:val="222222"/>
+          <w:rtl/>
+        </w:rPr>
+        <w:t xml:space="preserve">לכל אלמנט יש כוח </w:t>
+      </w:r>
+      <w:r>
+        <w:rPr>
+          <w:rFonts w:asciiTheme="minorBidi" w:eastAsia="Times New Roman" w:hAnsiTheme="minorBidi" w:hint="cs"/>
+          <w:color w:val="222222"/>
+          <w:rtl/>
+        </w:rPr>
+        <w:t xml:space="preserve">ברור </w:t>
+      </w:r>
+      <w:r>
+        <w:rPr>
+          <w:rFonts w:asciiTheme="minorBidi" w:eastAsia="Times New Roman" w:hAnsiTheme="minorBidi"/>
+          <w:color w:val="222222"/>
+          <w:rtl/>
+        </w:rPr>
+        <w:t>וחולשה</w:t>
+      </w:r>
+      <w:r>
+        <w:rPr>
+          <w:rFonts w:asciiTheme="minorBidi" w:eastAsia="Times New Roman" w:hAnsiTheme="minorBidi" w:hint="cs"/>
+          <w:color w:val="222222"/>
+          <w:rtl/>
+        </w:rPr>
+        <w:t xml:space="preserve"> ברורה</w:t>
+      </w:r>
+      <w:r>
+        <w:rPr>
+          <w:rFonts w:asciiTheme="minorBidi" w:eastAsia="Times New Roman" w:hAnsiTheme="minorBidi"/>
+          <w:color w:val="222222"/>
+          <w:rtl/>
+        </w:rPr>
+        <w:t xml:space="preserve">. </w:t>
+      </w:r>
+      <w:r>
+        <w:rPr>
+          <w:rFonts w:asciiTheme="minorBidi" w:eastAsia="Times New Roman" w:hAnsiTheme="minorBidi" w:hint="cs"/>
+          <w:color w:val="222222"/>
+          <w:rtl/>
+        </w:rPr>
+        <w:t xml:space="preserve">האיזון מושג ע"י </w:t>
+      </w:r>
+      <w:r>
+        <w:rPr>
+          <w:rFonts w:asciiTheme="minorBidi" w:eastAsia="Times New Roman" w:hAnsiTheme="minorBidi"/>
+          <w:color w:val="222222"/>
+          <w:rtl/>
+        </w:rPr>
+        <w:t>"סימטריה סיבובית"</w:t>
+      </w:r>
+      <w:r>
+        <w:rPr>
+          <w:rFonts w:asciiTheme="minorBidi" w:eastAsia="Times New Roman" w:hAnsiTheme="minorBidi" w:hint="cs"/>
+          <w:color w:val="222222"/>
+          <w:rtl/>
+        </w:rPr>
+        <w:t xml:space="preserve">. </w:t>
       </w:r>
     </w:p>
     <w:p>
@@ -7157,716 +7953,6 @@
           <w:color w:val="222222"/>
           <w:rtl/>
         </w:rPr>
-        <w:t xml:space="preserve">מצד שני, </w:t>
-      </w:r>
-      <w:r>
-        <w:rPr>
-          <w:rFonts w:asciiTheme="minorBidi" w:eastAsia="Times New Roman" w:hAnsiTheme="minorBidi"/>
-          <w:color w:val="222222"/>
-          <w:rtl/>
-        </w:rPr>
-        <w:t xml:space="preserve">לפעמים </w:t>
-      </w:r>
-      <w:r>
-        <w:rPr>
-          <w:rFonts w:asciiTheme="minorBidi" w:eastAsia="Times New Roman" w:hAnsiTheme="minorBidi" w:hint="cs"/>
-          <w:color w:val="222222"/>
-          <w:rtl/>
-        </w:rPr>
-        <w:t xml:space="preserve">תרצו </w:t>
-      </w:r>
-      <w:r>
-        <w:rPr>
-          <w:rFonts w:asciiTheme="minorBidi" w:eastAsia="Times New Roman" w:hAnsiTheme="minorBidi" w:hint="cs"/>
-          <w:color w:val="222222"/>
-          <w:rtl/>
-        </w:rPr>
-        <w:t xml:space="preserve">להטות את המשחק </w:t>
-      </w:r>
-      <w:r>
-        <w:rPr>
-          <w:rFonts w:asciiTheme="minorBidi" w:eastAsia="Times New Roman" w:hAnsiTheme="minorBidi"/>
-          <w:color w:val="222222"/>
-          <w:rtl/>
-        </w:rPr>
-        <w:t>לכיוונו של השחקן המוביל לקראת סוף המשחק</w:t>
-      </w:r>
-      <w:r>
-        <w:rPr>
-          <w:rFonts w:asciiTheme="minorBidi" w:eastAsia="Times New Roman" w:hAnsiTheme="minorBidi" w:hint="cs"/>
-          <w:color w:val="222222"/>
-          <w:rtl/>
-        </w:rPr>
-        <w:t xml:space="preserve">, כדי לתת לו את החווייה המהנה של ניצחון גורף. </w:t>
-      </w:r>
-      <w:r>
-        <w:rPr>
-          <w:rFonts w:asciiTheme="minorBidi" w:eastAsia="Times New Roman" w:hAnsiTheme="minorBidi"/>
-          <w:color w:val="222222"/>
-          <w:rtl/>
-        </w:rPr>
-        <w:t xml:space="preserve">אתה </w:t>
-      </w:r>
-      <w:r>
-        <w:rPr>
-          <w:rFonts w:asciiTheme="minorBidi" w:eastAsia="Times New Roman" w:hAnsiTheme="minorBidi" w:hint="cs"/>
-          <w:color w:val="222222"/>
-          <w:rtl/>
-        </w:rPr>
-        <w:t>לא רוצה שסיום המשחק "ייגרר" יותר מדי זמן</w:t>
-      </w:r>
-      <w:r>
-        <w:rPr>
-          <w:rFonts w:asciiTheme="minorBidi" w:eastAsia="Times New Roman" w:hAnsiTheme="minorBidi" w:hint="cs"/>
-          <w:color w:val="222222"/>
-          <w:rtl/>
-        </w:rPr>
-        <w:t xml:space="preserve">; חשוב על הקשת הדרמטית מפרק 4 </w:t>
-      </w:r>
-      <w:r>
-        <w:rPr>
-          <w:rFonts w:asciiTheme="minorBidi" w:eastAsia="Times New Roman" w:hAnsiTheme="minorBidi"/>
-          <w:color w:val="222222"/>
-          <w:rtl/>
-        </w:rPr>
-        <w:t>–</w:t>
-      </w:r>
-      <w:r>
-        <w:rPr>
-          <w:rFonts w:asciiTheme="minorBidi" w:eastAsia="Times New Roman" w:hAnsiTheme="minorBidi" w:hint="cs"/>
-          <w:color w:val="222222"/>
-          <w:rtl/>
-        </w:rPr>
-        <w:t xml:space="preserve"> אחרי השיא, הסיום צריך להגיע מהר</w:t>
-      </w:r>
-      <w:r>
-        <w:rPr>
-          <w:rFonts w:asciiTheme="minorBidi" w:eastAsia="Times New Roman" w:hAnsiTheme="minorBidi" w:hint="cs"/>
-          <w:color w:val="222222"/>
-          <w:rtl/>
-        </w:rPr>
-        <w:t>.</w:t>
-      </w:r>
-    </w:p>
-    <w:p>
-      <w:pPr>
-        <w:rPr>
-          <w:rFonts w:asciiTheme="minorBidi" w:eastAsia="Times New Roman" w:hAnsiTheme="minorBidi"/>
-          <w:b/>
-          <w:bCs/>
-          <w:rtl/>
-        </w:rPr>
-      </w:pPr>
-      <w:r>
-        <w:rPr>
-          <w:rFonts w:asciiTheme="minorBidi" w:hAnsiTheme="minorBidi"/>
-          <w:color w:val="222222"/>
-          <w:rtl/>
-        </w:rPr>
-        <w:t>במשחק</w:t>
-      </w:r>
-      <w:r>
-        <w:rPr>
-          <w:rFonts w:asciiTheme="minorBidi" w:hAnsiTheme="minorBidi" w:hint="cs"/>
-          <w:color w:val="222222"/>
-          <w:rtl/>
-        </w:rPr>
-        <w:t xml:space="preserve"> היריות האסטרטגי </w:t>
-      </w:r>
-      <w:r>
-        <w:rPr>
-          <w:rFonts w:asciiTheme="minorBidi" w:hAnsiTheme="minorBidi" w:hint="cs"/>
-          <w:color w:val="222222"/>
-        </w:rPr>
-        <w:t>B</w:t>
-      </w:r>
-      <w:r>
-        <w:rPr>
-          <w:rFonts w:asciiTheme="minorBidi" w:hAnsiTheme="minorBidi"/>
-          <w:color w:val="222222"/>
-        </w:rPr>
-        <w:t>attlefield 1942</w:t>
-      </w:r>
-      <w:r>
-        <w:rPr>
-          <w:rFonts w:asciiTheme="minorBidi" w:hAnsiTheme="minorBidi" w:hint="cs"/>
-          <w:color w:val="222222"/>
-          <w:rtl/>
-        </w:rPr>
-        <w:t xml:space="preserve">, </w:t>
-      </w:r>
-      <w:r>
-        <w:rPr>
-          <w:rFonts w:asciiTheme="minorBidi" w:hAnsiTheme="minorBidi" w:hint="cs"/>
-          <w:color w:val="222222"/>
-          <w:rtl/>
-        </w:rPr>
-        <w:t>בחלק מ</w:t>
-      </w:r>
-      <w:r>
-        <w:rPr>
-          <w:rFonts w:asciiTheme="minorBidi" w:hAnsiTheme="minorBidi" w:hint="cs"/>
-          <w:color w:val="222222"/>
-          <w:rtl/>
-        </w:rPr>
-        <w:t xml:space="preserve">המפות, </w:t>
-      </w:r>
-      <w:r>
-        <w:rPr>
-          <w:rFonts w:asciiTheme="minorBidi" w:hAnsiTheme="minorBidi"/>
-          <w:color w:val="222222"/>
-          <w:rtl/>
-        </w:rPr>
-        <w:t>צוות אחד מתחיל בנקודת התחלה יחידה</w:t>
-      </w:r>
-      <w:r>
-        <w:rPr>
-          <w:rFonts w:asciiTheme="minorBidi" w:hAnsiTheme="minorBidi" w:hint="cs"/>
-          <w:color w:val="222222"/>
-          <w:rtl/>
-        </w:rPr>
-        <w:t>,</w:t>
-      </w:r>
-      <w:r>
-        <w:rPr>
-          <w:rFonts w:asciiTheme="minorBidi" w:hAnsiTheme="minorBidi"/>
-          <w:color w:val="222222"/>
-          <w:rtl/>
-        </w:rPr>
-        <w:t xml:space="preserve"> והקבוצה השנייה שולטת בכל נקודות ההתחלה והאזורים האחרים במפה. </w:t>
-      </w:r>
-      <w:r>
-        <w:rPr>
-          <w:rFonts w:asciiTheme="minorBidi" w:hAnsiTheme="minorBidi" w:hint="cs"/>
-          <w:color w:val="222222"/>
-          <w:rtl/>
-        </w:rPr>
-        <w:t>ל</w:t>
-      </w:r>
-      <w:r>
-        <w:rPr>
-          <w:rFonts w:asciiTheme="minorBidi" w:hAnsiTheme="minorBidi"/>
-          <w:color w:val="222222"/>
-          <w:rtl/>
-        </w:rPr>
-        <w:t xml:space="preserve">דוגמה </w:t>
-      </w:r>
-      <w:r>
-        <w:rPr>
-          <w:rFonts w:asciiTheme="minorBidi" w:hAnsiTheme="minorBidi" w:hint="cs"/>
-          <w:color w:val="222222"/>
-          <w:rtl/>
-        </w:rPr>
-        <w:t xml:space="preserve">מפת </w:t>
-      </w:r>
-      <w:r>
-        <w:rPr>
-          <w:rFonts w:asciiTheme="minorBidi" w:hAnsiTheme="minorBidi"/>
-          <w:color w:val="222222"/>
-          <w:rtl/>
-        </w:rPr>
-        <w:t>חוף אומהה</w:t>
-      </w:r>
-      <w:r>
-        <w:rPr>
-          <w:rFonts w:asciiTheme="minorBidi" w:hAnsiTheme="minorBidi" w:hint="cs"/>
-          <w:color w:val="222222"/>
-          <w:rtl/>
-        </w:rPr>
-        <w:t xml:space="preserve">, </w:t>
-      </w:r>
-      <w:r>
-        <w:rPr>
-          <w:rFonts w:asciiTheme="minorBidi" w:hAnsiTheme="minorBidi"/>
-          <w:color w:val="222222"/>
-          <w:rtl/>
-        </w:rPr>
-        <w:t xml:space="preserve">המדמה את </w:t>
-      </w:r>
-      <w:r>
-        <w:rPr>
-          <w:rFonts w:asciiTheme="minorBidi" w:hAnsiTheme="minorBidi" w:hint="cs"/>
-          <w:color w:val="222222"/>
-          <w:rtl/>
-        </w:rPr>
-        <w:t>ה</w:t>
-      </w:r>
-      <w:r>
-        <w:rPr>
-          <w:rFonts w:asciiTheme="minorBidi" w:hAnsiTheme="minorBidi"/>
-          <w:color w:val="222222"/>
-          <w:rtl/>
-        </w:rPr>
-        <w:t>פליש</w:t>
-      </w:r>
-      <w:r>
-        <w:rPr>
-          <w:rFonts w:asciiTheme="minorBidi" w:hAnsiTheme="minorBidi" w:hint="cs"/>
-          <w:color w:val="222222"/>
-          <w:rtl/>
-        </w:rPr>
-        <w:t xml:space="preserve">ה לנורמנדי. </w:t>
-      </w:r>
-      <w:r>
-        <w:rPr>
-          <w:rFonts w:asciiTheme="minorBidi" w:hAnsiTheme="minorBidi"/>
-          <w:color w:val="222222"/>
-          <w:rtl/>
-        </w:rPr>
-        <w:t xml:space="preserve">בעלות הברית מתחילות על סיפון ספינה ועליהן לכבוש את נקודות ההתחלה ביבשה מהגרמנים. </w:t>
-      </w:r>
-      <w:r>
-        <w:rPr>
-          <w:rFonts w:asciiTheme="minorBidi" w:hAnsiTheme="minorBidi" w:hint="cs"/>
-          <w:color w:val="222222"/>
-          <w:rtl/>
-        </w:rPr>
-        <w:t xml:space="preserve">יש שם </w:t>
-      </w:r>
-      <w:r>
-        <w:rPr>
-          <w:rFonts w:asciiTheme="minorBidi" w:hAnsiTheme="minorBidi"/>
-          <w:color w:val="222222"/>
-          <w:rtl/>
-        </w:rPr>
-        <w:t>מערכת כרטיסים המדמ</w:t>
-      </w:r>
-      <w:r>
-        <w:rPr>
-          <w:rFonts w:asciiTheme="minorBidi" w:hAnsiTheme="minorBidi" w:hint="cs"/>
-          <w:color w:val="222222"/>
-          <w:rtl/>
-        </w:rPr>
-        <w:t>ה</w:t>
-      </w:r>
-      <w:r>
-        <w:rPr>
-          <w:rFonts w:asciiTheme="minorBidi" w:hAnsiTheme="minorBidi"/>
-          <w:color w:val="222222"/>
-          <w:rtl/>
-        </w:rPr>
-        <w:t xml:space="preserve"> חיילים. כל צד מתחיל </w:t>
-      </w:r>
-      <w:r>
-        <w:rPr>
-          <w:rFonts w:asciiTheme="minorBidi" w:hAnsiTheme="minorBidi" w:hint="cs"/>
-          <w:color w:val="222222"/>
-          <w:rtl/>
-        </w:rPr>
-        <w:t xml:space="preserve">עם </w:t>
-      </w:r>
-      <w:r>
-        <w:rPr>
-          <w:rFonts w:asciiTheme="minorBidi" w:hAnsiTheme="minorBidi"/>
-          <w:color w:val="222222"/>
-          <w:rtl/>
-        </w:rPr>
-        <w:t>מספר מסוים של כרטיסים</w:t>
-      </w:r>
-      <w:r>
-        <w:rPr>
-          <w:rFonts w:asciiTheme="minorBidi" w:hAnsiTheme="minorBidi" w:hint="cs"/>
-          <w:color w:val="222222"/>
-          <w:rtl/>
-        </w:rPr>
-        <w:t>,</w:t>
-      </w:r>
-      <w:r>
-        <w:rPr>
-          <w:rFonts w:asciiTheme="minorBidi" w:hAnsiTheme="minorBidi"/>
-          <w:color w:val="222222"/>
-          <w:rtl/>
-        </w:rPr>
-        <w:t xml:space="preserve"> </w:t>
-      </w:r>
-      <w:r>
-        <w:rPr>
-          <w:rFonts w:asciiTheme="minorBidi" w:hAnsiTheme="minorBidi" w:hint="cs"/>
-          <w:color w:val="222222"/>
-          <w:rtl/>
-        </w:rPr>
-        <w:t>ה</w:t>
-      </w:r>
-      <w:r>
-        <w:rPr>
-          <w:rFonts w:asciiTheme="minorBidi" w:hAnsiTheme="minorBidi"/>
-          <w:color w:val="222222"/>
-          <w:rtl/>
-        </w:rPr>
-        <w:t xml:space="preserve">מופחתים בכל פעם ששחקן נהרג בפעולה ואז נלחם מחדש. כאשר המספר מגיע לאפס המשחק נגמר. עם זאת, מילוי תנאי ניצחון מסוימים יגרום לאיבוד הכרטיסים של הקבוצה היריבה לאט לאט עד שהם יצליחו להפוך את המצב על ידי החזרת נקודת בקרה </w:t>
-      </w:r>
-      <w:r>
-        <w:rPr>
-          <w:rFonts w:asciiTheme="minorBidi" w:hAnsiTheme="minorBidi"/>
-          <w:color w:val="222222"/>
-          <w:rtl/>
-        </w:rPr>
-        <w:lastRenderedPageBreak/>
-        <w:t xml:space="preserve">נדרשת. זה נותן לקבוצות הזדמנות לחזור מסף אסון, או לפחות נותן לשחקנים את הנחישות להישאר במשחק מפסיד ולנהל תבוסה מינורית, ולא מוחלטת, על סמך אחוז הכרטיסים </w:t>
-      </w:r>
-      <w:r>
-        <w:rPr>
-          <w:rFonts w:asciiTheme="minorBidi" w:hAnsiTheme="minorBidi" w:hint="cs"/>
-          <w:color w:val="222222"/>
-          <w:rtl/>
-        </w:rPr>
-        <w:t>ש</w:t>
-      </w:r>
-      <w:r>
-        <w:rPr>
-          <w:rFonts w:asciiTheme="minorBidi" w:hAnsiTheme="minorBidi"/>
-          <w:color w:val="222222"/>
-          <w:rtl/>
-        </w:rPr>
-        <w:t>הפסידו.</w:t>
-      </w:r>
-    </w:p>
-    <w:p>
-      <w:pPr>
-        <w:pStyle w:val="IntenseQuote"/>
-        <w:rPr>
-          <w:rtl/>
-        </w:rPr>
-      </w:pPr>
-      <w:r>
-        <w:rPr>
-          <w:rStyle w:val="Strong"/>
-          <w:rtl/>
-        </w:rPr>
-        <w:t>תרגיל 10.6</w:t>
-      </w:r>
-      <w:r>
-        <w:rPr>
-          <w:color w:val="FF0000"/>
-          <w:rtl/>
-        </w:rPr>
-        <w:t xml:space="preserve"> </w:t>
-      </w:r>
-      <w:r>
-        <w:rPr>
-          <w:rFonts w:hint="cs"/>
-          <w:rtl/>
-        </w:rPr>
-        <w:t>חיזוק החזקים</w:t>
-      </w:r>
-      <w:r>
-        <w:rPr>
-          <w:rtl/>
-        </w:rPr>
-        <w:t>:</w:t>
-      </w:r>
-    </w:p>
-    <w:p>
-      <w:pPr>
-        <w:pStyle w:val="IntenseQuote"/>
-        <w:rPr>
-          <w:rtl/>
-        </w:rPr>
-      </w:pPr>
-      <w:r>
-        <w:rPr>
-          <w:color w:val="222222"/>
-          <w:rtl/>
-        </w:rPr>
-        <w:t xml:space="preserve">נתח את האב-טיפוס המקורי שלך של המשחק שיצרת </w:t>
-      </w:r>
-      <w:r>
-        <w:rPr>
-          <w:rFonts w:hint="cs"/>
-          <w:color w:val="222222"/>
-          <w:rtl/>
-        </w:rPr>
-        <w:t xml:space="preserve">ובדוק אם יש בו מצבים המחזקים את החזקים. </w:t>
-      </w:r>
-      <w:r>
-        <w:rPr>
-          <w:color w:val="222222"/>
-          <w:rtl/>
-        </w:rPr>
-        <w:t>האם מקובל שהשחקן שמגיע ליתרון מוקדם ינצח את המשחק? אם כן, יתכן שיש לך קשר מחזק שיוצר חוסר איזון במערכת. זהה את הנושא ושנה את הקשר כדי לאזן את המשחק.</w:t>
-      </w:r>
-    </w:p>
-    <w:p>
-      <w:pPr>
-        <w:pStyle w:val="Heading3"/>
-        <w:rPr>
-          <w:i/>
-          <w:iCs/>
-        </w:rPr>
-      </w:pPr>
-      <w:r>
-        <w:rPr>
-          <w:i/>
-          <w:iCs/>
-          <w:rtl/>
-        </w:rPr>
-        <w:t>חפצים דומיננטיים</w:t>
-      </w:r>
-    </w:p>
-    <w:p>
-      <w:pPr>
-        <w:rPr>
-          <w:rFonts w:asciiTheme="minorBidi" w:eastAsia="Times New Roman" w:hAnsiTheme="minorBidi"/>
-          <w:color w:val="222222"/>
-          <w:rtl/>
-        </w:rPr>
-      </w:pPr>
-      <w:r>
-        <w:rPr>
-          <w:rFonts w:asciiTheme="minorBidi" w:eastAsia="Times New Roman" w:hAnsiTheme="minorBidi"/>
-          <w:color w:val="222222"/>
-          <w:rtl/>
-        </w:rPr>
-        <w:t>כלל</w:t>
-      </w:r>
-      <w:r>
-        <w:rPr>
-          <w:rFonts w:asciiTheme="minorBidi" w:eastAsia="Times New Roman" w:hAnsiTheme="minorBidi" w:hint="cs"/>
-          <w:color w:val="222222"/>
-          <w:rtl/>
-        </w:rPr>
-        <w:t>-</w:t>
-      </w:r>
-      <w:r>
-        <w:rPr>
-          <w:rFonts w:asciiTheme="minorBidi" w:eastAsia="Times New Roman" w:hAnsiTheme="minorBidi"/>
-          <w:color w:val="222222"/>
-          <w:rtl/>
-        </w:rPr>
-        <w:t xml:space="preserve">אצבע טוב הוא </w:t>
-      </w:r>
-      <w:r>
-        <w:rPr>
-          <w:rFonts w:asciiTheme="minorBidi" w:eastAsia="Times New Roman" w:hAnsiTheme="minorBidi" w:hint="cs"/>
-          <w:color w:val="222222"/>
-          <w:rtl/>
-        </w:rPr>
-        <w:t>שהחפצים השונים ב</w:t>
-      </w:r>
-      <w:r>
-        <w:rPr>
-          <w:rFonts w:asciiTheme="minorBidi" w:eastAsia="Times New Roman" w:hAnsiTheme="minorBidi"/>
-          <w:color w:val="222222"/>
-          <w:rtl/>
-        </w:rPr>
-        <w:t xml:space="preserve">משחק </w:t>
-      </w:r>
-      <w:r>
-        <w:rPr>
-          <w:rFonts w:asciiTheme="minorBidi" w:eastAsia="Times New Roman" w:hAnsiTheme="minorBidi" w:hint="cs"/>
-          <w:color w:val="222222"/>
-          <w:rtl/>
-        </w:rPr>
-        <w:t xml:space="preserve">יהיו ברמת-חוזק דומה. </w:t>
-      </w:r>
-      <w:r>
-        <w:rPr>
-          <w:rFonts w:asciiTheme="minorBidi" w:eastAsia="Times New Roman" w:hAnsiTheme="minorBidi"/>
-          <w:color w:val="222222"/>
-          <w:rtl/>
-        </w:rPr>
-        <w:t xml:space="preserve">לדוגמה, במשחק לחימה, אף יחידה אחת לא צריכה להיות חזקה משמעותית מהאחרות. </w:t>
-      </w:r>
-      <w:r>
-        <w:rPr>
-          <w:rFonts w:asciiTheme="minorBidi" w:eastAsia="Times New Roman" w:hAnsiTheme="minorBidi" w:hint="cs"/>
-          <w:color w:val="222222"/>
-          <w:rtl/>
-        </w:rPr>
-        <w:t xml:space="preserve">"יחידות-על" עלולות להרוס את חוויית המשחק, כי </w:t>
-      </w:r>
-      <w:r>
-        <w:rPr>
-          <w:rFonts w:asciiTheme="minorBidi" w:eastAsia="Times New Roman" w:hAnsiTheme="minorBidi"/>
-          <w:color w:val="222222"/>
-          <w:rtl/>
-        </w:rPr>
-        <w:t xml:space="preserve">הן הופכות כל כך חשובות </w:t>
-      </w:r>
-      <w:r>
-        <w:rPr>
-          <w:rFonts w:asciiTheme="minorBidi" w:eastAsia="Times New Roman" w:hAnsiTheme="minorBidi" w:hint="cs"/>
-          <w:color w:val="222222"/>
-          <w:rtl/>
-        </w:rPr>
-        <w:t xml:space="preserve">עד </w:t>
-      </w:r>
-      <w:r>
-        <w:rPr>
-          <w:rFonts w:asciiTheme="minorBidi" w:eastAsia="Times New Roman" w:hAnsiTheme="minorBidi"/>
-          <w:color w:val="222222"/>
-          <w:rtl/>
-        </w:rPr>
-        <w:t>שאף אחת מהיחידות האחרות</w:t>
-      </w:r>
-      <w:r>
-        <w:rPr>
-          <w:rFonts w:asciiTheme="minorBidi" w:eastAsia="Times New Roman" w:hAnsiTheme="minorBidi" w:hint="cs"/>
-          <w:color w:val="222222"/>
-          <w:rtl/>
-        </w:rPr>
-        <w:t xml:space="preserve"> לא משפיעה</w:t>
-      </w:r>
-      <w:r>
-        <w:rPr>
-          <w:rFonts w:asciiTheme="minorBidi" w:eastAsia="Times New Roman" w:hAnsiTheme="minorBidi"/>
-          <w:color w:val="222222"/>
-          <w:rtl/>
-        </w:rPr>
-        <w:t xml:space="preserve">. </w:t>
-      </w:r>
-    </w:p>
-    <w:p>
-      <w:pPr>
-        <w:rPr>
-          <w:rFonts w:asciiTheme="minorBidi" w:eastAsia="Times New Roman" w:hAnsiTheme="minorBidi"/>
-          <w:color w:val="222222"/>
-          <w:rtl/>
-        </w:rPr>
-      </w:pPr>
-      <w:r>
-        <w:rPr>
-          <w:rFonts w:asciiTheme="minorBidi" w:eastAsia="Times New Roman" w:hAnsiTheme="minorBidi" w:hint="cs"/>
-          <w:color w:val="222222"/>
-          <w:rtl/>
-        </w:rPr>
-        <w:t xml:space="preserve">דרך טובה </w:t>
-      </w:r>
-      <w:r>
-        <w:rPr>
-          <w:rFonts w:asciiTheme="minorBidi" w:eastAsia="Times New Roman" w:hAnsiTheme="minorBidi"/>
-          <w:color w:val="222222"/>
-          <w:rtl/>
-        </w:rPr>
-        <w:t>לשמור על כל מרכיב בפרופורציות</w:t>
-      </w:r>
-      <w:r>
-        <w:rPr>
-          <w:rFonts w:asciiTheme="minorBidi" w:eastAsia="Times New Roman" w:hAnsiTheme="minorBidi" w:hint="cs"/>
-          <w:color w:val="222222"/>
-          <w:rtl/>
-        </w:rPr>
-        <w:t>,</w:t>
-      </w:r>
-      <w:r>
-        <w:rPr>
-          <w:rFonts w:asciiTheme="minorBidi" w:eastAsia="Times New Roman" w:hAnsiTheme="minorBidi"/>
-          <w:color w:val="222222"/>
-          <w:rtl/>
-        </w:rPr>
-        <w:t xml:space="preserve"> אך עדיין לספק מגוון אפשרויות</w:t>
-      </w:r>
-      <w:r>
-        <w:rPr>
-          <w:rFonts w:asciiTheme="minorBidi" w:eastAsia="Times New Roman" w:hAnsiTheme="minorBidi" w:hint="cs"/>
-          <w:color w:val="222222"/>
-          <w:rtl/>
-        </w:rPr>
-        <w:t>,</w:t>
-      </w:r>
-      <w:r>
-        <w:rPr>
-          <w:rFonts w:asciiTheme="minorBidi" w:eastAsia="Times New Roman" w:hAnsiTheme="minorBidi"/>
-          <w:color w:val="222222"/>
-          <w:rtl/>
-        </w:rPr>
-        <w:t xml:space="preserve"> היא לחשוב במונחים של חוזקות וחולשות. ניתן לאזן כל יחידה על ידי מתן יתרון מיוחד וחיסרון תואם. חשבו על המשחק "אבן נייר ומספריים". משחק זה </w:t>
-      </w:r>
-      <w:r>
-        <w:rPr>
-          <w:rFonts w:asciiTheme="minorBidi" w:eastAsia="Times New Roman" w:hAnsiTheme="minorBidi" w:hint="cs"/>
-          <w:color w:val="222222"/>
-          <w:rtl/>
-        </w:rPr>
-        <w:t xml:space="preserve">הוא מאוזן, </w:t>
-      </w:r>
-      <w:r>
-        <w:rPr>
-          <w:rFonts w:asciiTheme="minorBidi" w:eastAsia="Times New Roman" w:hAnsiTheme="minorBidi" w:hint="cs"/>
-          <w:color w:val="222222"/>
-          <w:rtl/>
-        </w:rPr>
-        <w:t xml:space="preserve">כי </w:t>
-      </w:r>
-      <w:r>
-        <w:rPr>
-          <w:rFonts w:asciiTheme="minorBidi" w:eastAsia="Times New Roman" w:hAnsiTheme="minorBidi"/>
-          <w:color w:val="222222"/>
-          <w:rtl/>
-        </w:rPr>
-        <w:t xml:space="preserve">לכל אלמנט יש כוח </w:t>
-      </w:r>
-      <w:r>
-        <w:rPr>
-          <w:rFonts w:asciiTheme="minorBidi" w:eastAsia="Times New Roman" w:hAnsiTheme="minorBidi" w:hint="cs"/>
-          <w:color w:val="222222"/>
-          <w:rtl/>
-        </w:rPr>
-        <w:t xml:space="preserve">ברור </w:t>
-      </w:r>
-      <w:r>
-        <w:rPr>
-          <w:rFonts w:asciiTheme="minorBidi" w:eastAsia="Times New Roman" w:hAnsiTheme="minorBidi"/>
-          <w:color w:val="222222"/>
-          <w:rtl/>
-        </w:rPr>
-        <w:t>וחולשה</w:t>
-      </w:r>
-      <w:r>
-        <w:rPr>
-          <w:rFonts w:asciiTheme="minorBidi" w:eastAsia="Times New Roman" w:hAnsiTheme="minorBidi" w:hint="cs"/>
-          <w:color w:val="222222"/>
-          <w:rtl/>
-        </w:rPr>
-        <w:t xml:space="preserve"> ברורה</w:t>
-      </w:r>
-      <w:r>
-        <w:rPr>
-          <w:rFonts w:asciiTheme="minorBidi" w:eastAsia="Times New Roman" w:hAnsiTheme="minorBidi"/>
-          <w:color w:val="222222"/>
-          <w:rtl/>
-        </w:rPr>
-        <w:t xml:space="preserve">. </w:t>
-      </w:r>
-      <w:r>
-        <w:rPr>
-          <w:rFonts w:asciiTheme="minorBidi" w:eastAsia="Times New Roman" w:hAnsiTheme="minorBidi" w:hint="cs"/>
-          <w:color w:val="222222"/>
-          <w:rtl/>
-        </w:rPr>
-        <w:t xml:space="preserve">האיזון מושג ע"י </w:t>
-      </w:r>
-      <w:r>
-        <w:rPr>
-          <w:rFonts w:asciiTheme="minorBidi" w:eastAsia="Times New Roman" w:hAnsiTheme="minorBidi"/>
-          <w:color w:val="222222"/>
-          <w:rtl/>
-        </w:rPr>
-        <w:t>"סימטריה סיבובית"</w:t>
-      </w:r>
-      <w:r>
-        <w:rPr>
-          <w:rFonts w:asciiTheme="minorBidi" w:eastAsia="Times New Roman" w:hAnsiTheme="minorBidi" w:hint="cs"/>
-          <w:color w:val="222222"/>
-          <w:rtl/>
-        </w:rPr>
-        <w:t xml:space="preserve">. </w:t>
-      </w:r>
-    </w:p>
-    <w:p>
-      <w:pPr>
-        <w:rPr>
-          <w:rFonts w:asciiTheme="minorBidi" w:eastAsia="Times New Roman" w:hAnsiTheme="minorBidi"/>
-          <w:color w:val="222222"/>
-          <w:rtl/>
-        </w:rPr>
-      </w:pPr>
-      <w:r>
-        <w:rPr>
-          <w:rFonts w:asciiTheme="minorBidi" w:eastAsia="Times New Roman" w:hAnsiTheme="minorBidi" w:hint="cs"/>
-          <w:color w:val="222222"/>
-          <w:rtl/>
-        </w:rPr>
         <w:t xml:space="preserve">סימטריה סיבובית משמשת </w:t>
       </w:r>
       <w:r>
@@ -7914,7 +8000,7 @@
         </w:rPr>
         <w:t xml:space="preserve"> </w:t>
       </w:r>
-      <w:hyperlink r:id="rId9" w:history="1">
+      <w:hyperlink r:id="rId11" w:history="1">
         <w:r>
           <w:rPr>
             <w:rStyle w:val="Hyperlink"/>
@@ -8536,7 +8622,23 @@
           <w:color w:val="222222"/>
           <w:rtl/>
         </w:rPr>
-        <w:t xml:space="preserve">אפילו חוסר איזון קל בהקשר זה יכול להשפיע משמעותית על יכולת המשחק. כשאתה מאזן משחק, וודא שיש בחירה בשפע בכל התחומים וכי ככל שהמשחק מתקדם, שום דבר לא מגביל את אפשרויות השחקנים. כששחקנים מתמקדים רק בסט מוגבל של אפשרויות במרדף אחרי ניצחון, משחקים לעתים קרובות </w:t>
+        <w:t xml:space="preserve">אפילו חוסר איזון קל בהקשר זה יכול להשפיע משמעותית על יכולת המשחק. כשאתה מאזן משחק, וודא שיש בחירה בשפע בכל התחומים וכי ככל שהמשחק מתקדם, שום דבר לא מגביל את אפשרויות השחקנים. כששחקנים מתמקדים רק </w:t>
+      </w:r>
+      <w:r>
+        <w:rPr>
+          <w:rFonts w:asciiTheme="minorBidi" w:eastAsia="Times New Roman" w:hAnsiTheme="minorBidi" w:hint="cs"/>
+          <w:color w:val="222222"/>
+          <w:rtl/>
+        </w:rPr>
+        <w:t>בקבוצה מצומצמת</w:t>
+      </w:r>
+      <w:r>
+        <w:rPr>
+          <w:rFonts w:asciiTheme="minorBidi" w:eastAsia="Times New Roman" w:hAnsiTheme="minorBidi"/>
+          <w:color w:val="222222"/>
+          <w:rtl/>
+        </w:rPr>
+        <w:t xml:space="preserve"> של אפשרויות במרדף אחרי ניצחון, משחקים לעתים קרובות </w:t>
       </w:r>
       <w:r>
         <w:rPr>
@@ -10603,9 +10705,6 @@
     <w:p>
       <w:pPr>
         <w:pStyle w:val="Heading3"/>
-        <w:rPr>
-          <w:rtl/>
-        </w:rPr>
       </w:pPr>
       <w:r>
         <w:rPr>
@@ -12936,7 +13035,16 @@
           <w:rtl/>
         </w:rPr>
         <w:lastRenderedPageBreak/>
-        <w:t xml:space="preserve">קח את משתני המשחק שציינת בתרגיל 10.5 והכניס אותם לתכנית גיליון אלקטרוני כמו </w:t>
+        <w:t>קח את משתני המשחק שציינת בתרגיל 10.5 והכנס</w:t>
+      </w:r>
+      <w:bookmarkStart w:id="0" w:name="_GoBack"/>
+      <w:bookmarkEnd w:id="0"/>
+      <w:r>
+        <w:rPr>
+          <w:color w:val="222222"/>
+          <w:rtl/>
+        </w:rPr>
+        <w:t xml:space="preserve"> אותם לתכנית גיליון אלקטרוני כמו </w:t>
       </w:r>
       <w:r>
         <w:rPr>
@@ -13206,8 +13314,6 @@
           <w:rtl/>
         </w:rPr>
       </w:pPr>
-      <w:bookmarkStart w:id="0" w:name="_GoBack"/>
-      <w:bookmarkEnd w:id="0"/>
     </w:p>
     <w:p>
       <w:pPr>
@@ -13289,8 +13395,8 @@
     </w:p>
     <w:p/>
     <w:sectPr>
-      <w:headerReference w:type="default" r:id="rId10"/>
-      <w:footerReference w:type="default" r:id="rId11"/>
+      <w:headerReference w:type="default" r:id="rId12"/>
+      <w:footerReference w:type="default" r:id="rId13"/>
       <w:pgSz w:w="11906" w:h="16838"/>
       <w:pgMar w:top="720" w:right="720" w:bottom="720" w:left="720" w:header="708" w:footer="708" w:gutter="0"/>
       <w:cols w:space="708"/>
@@ -13577,11 +13683,11 @@
             </mc:Choice>
             <mc:Fallback>
               <w:pict>
-                <v:shapetype w14:anchorId="01037414" id="_x0000_t32" coordsize="21600,21600" o:spt="32" o:oned="t" path="m,l21600,21600e" filled="f">
+                <v:shapetype w14:anchorId="5FB533E3" id="_x0000_t32" coordsize="21600,21600" o:spt="32" o:oned="t" path="m,l21600,21600e" filled="f">
                   <v:path arrowok="t" fillok="f" o:connecttype="none"/>
                   <o:lock v:ext="edit" shapetype="t"/>
                 </v:shapetype>
-                <v:shape id="צורה אוטומטית 21" o:spid="_x0000_s1026" type="#_x0000_t32" style="position:absolute;margin-left:0;margin-top:0;width:434.5pt;height:0;flip:x;z-index:251659264;visibility:visible;mso-wrap-style:square;mso-width-percent:0;mso-height-percent:0;mso-wrap-distance-left:9pt;mso-wrap-distance-top:0;mso-wrap-distance-right:9pt;mso-wrap-distance-bottom:0;mso-position-horizontal:center;mso-position-horizontal-relative:margin;mso-position-vertical:center;mso-position-vertical-relative:bottom-margin-area;mso-width-percent:0;mso-height-percent:0;mso-width-relative:page;mso-height-relative:bottom-margin-area" o:gfxdata="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" strokecolor="gray" strokeweight="1pt">
+                <v:shape id="צורה אוטומטית 21" o:spid="_x0000_s1026" type="#_x0000_t32" style="position:absolute;margin-left:0;margin-top:0;width:434.5pt;height:0;flip:x;z-index:251659264;visibility:visible;mso-wrap-style:square;mso-width-percent:0;mso-height-percent:0;mso-wrap-distance-left:9pt;mso-wrap-distance-top:0;mso-wrap-distance-right:9pt;mso-wrap-distance-bottom:0;mso-position-horizontal:center;mso-position-horizontal-relative:margin;mso-position-vertical:center;mso-position-vertical-relative:bottom-margin-area;mso-width-percent:0;mso-height-percent:0;mso-width-relative:page;mso-height-relative:bottom-margin-area" o:gfxdata="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" strokecolor="gray" strokeweight="1pt">
                   <w10:wrap anchorx="margin" anchory="margin"/>
                 </v:shape>
               </w:pict>
@@ -17111,7 +17217,7 @@
       </w:pPr>
     </w:pPrDefault>
   </w:docDefaults>
-  <w:latentStyles w:defLockedState="0" w:defUIPriority="99" w:defSemiHidden="0" w:defUnhideWhenUsed="0" w:defQFormat="0" w:count="376">
+  <w:latentStyles w:defLockedState="0" w:defUIPriority="99" w:defSemiHidden="0" w:defUnhideWhenUsed="0" w:defQFormat="0" w:count="377">
     <w:lsdException w:name="Normal" w:uiPriority="0" w:qFormat="1"/>
     <w:lsdException w:name="heading 1" w:uiPriority="9" w:qFormat="1"/>
     <w:lsdException w:name="heading 2" w:semiHidden="1" w:uiPriority="9" w:unhideWhenUsed="1" w:qFormat="1"/>
@@ -17217,7 +17323,6 @@
     <w:lsdException w:name="HTML Sample" w:semiHidden="1" w:unhideWhenUsed="1"/>
     <w:lsdException w:name="HTML Typewriter" w:semiHidden="1" w:unhideWhenUsed="1"/>
     <w:lsdException w:name="HTML Variable" w:semiHidden="1" w:unhideWhenUsed="1"/>
-    <w:lsdException w:name="Normal Table" w:semiHidden="1" w:unhideWhenUsed="1"/>
     <w:lsdException w:name="annotation subject" w:semiHidden="1" w:unhideWhenUsed="1"/>
     <w:lsdException w:name="No List" w:semiHidden="1" w:unhideWhenUsed="1"/>
     <w:lsdException w:name="Outline List 1" w:semiHidden="1" w:unhideWhenUsed="1"/>
@@ -17264,10 +17369,8 @@
     <w:lsdException w:name="Table Subtle 2" w:semiHidden="1" w:unhideWhenUsed="1"/>
     <w:lsdException w:name="Table Web 1" w:semiHidden="1" w:unhideWhenUsed="1"/>
     <w:lsdException w:name="Table Web 2" w:semiHidden="1" w:unhideWhenUsed="1"/>
-    <w:lsdException w:name="Table Web 3" w:semiHidden="1" w:unhideWhenUsed="1"/>
     <w:lsdException w:name="Balloon Text" w:semiHidden="1" w:unhideWhenUsed="1"/>
     <w:lsdException w:name="Table Grid" w:uiPriority="59"/>
-    <w:lsdException w:name="Table Theme" w:semiHidden="1" w:unhideWhenUsed="1"/>
     <w:lsdException w:name="Placeholder Text" w:semiHidden="1"/>
     <w:lsdException w:name="No Spacing" w:uiPriority="1" w:qFormat="1"/>
     <w:lsdException w:name="Light Shading" w:uiPriority="60"/>
@@ -17488,6 +17591,7 @@
     <w:lsdException w:name="Hashtag" w:semiHidden="1" w:unhideWhenUsed="1"/>
     <w:lsdException w:name="Unresolved Mention" w:semiHidden="1" w:unhideWhenUsed="1"/>
     <w:lsdException w:name="Smart Link" w:semiHidden="1" w:unhideWhenUsed="1"/>
+    <w:lsdException w:name="Smart Link Error" w:semiHidden="1" w:unhideWhenUsed="1"/>
   </w:latentStyles>
   <w:style w:type="paragraph" w:default="1" w:styleId="Normal">
     <w:name w:val="Normal"/>
@@ -18329,7 +18433,7 @@
 </file>
 
 <file path=customXml/itemProps1.xml><?xml version="1.0" encoding="utf-8"?>
-<ds:datastoreItem xmlns:ds="http://schemas.openxmlformats.org/officeDocument/2006/customXml" ds:itemID="{60525430-D9AD-4450-A793-BA30C366BA49}">
+<ds:datastoreItem xmlns:ds="http://schemas.openxmlformats.org/officeDocument/2006/customXml" ds:itemID="{07286CF8-6B8D-45A3-9739-E630212A17F5}">
   <ds:schemaRefs>
     <ds:schemaRef ds:uri="http://schemas.openxmlformats.org/officeDocument/2006/bibliography"/>
   </ds:schemaRefs>

</xml_diff>